<commit_message>
Added DTD validation for the files and changed the DTD and database, done with point 3 of project requierments
</commit_message>
<xml_diff>
--- a/ASP.NET project/Documentation fn71488.docx
+++ b/ASP.NET project/Documentation fn71488.docx
@@ -1127,9 +1127,8 @@
           <w:rFonts w:ascii="Times New Roman" w:hAnsi="Times New Roman" w:cs="Times New Roman"/>
           <w:sz w:val="24"/>
           <w:szCs w:val="24"/>
-          <w:lang w:val="bg-BG"/>
-        </w:rPr>
-        <w:t>Роботи</w:t>
+        </w:rPr>
+        <w:t>Симулация</w:t>
       </w:r>
     </w:p>
     <w:p>
@@ -1157,7 +1156,7 @@
           <w:szCs w:val="24"/>
           <w:lang w:val="bg-BG"/>
         </w:rPr>
-        <w:t>Карти</w:t>
+        <w:t>Роботи</w:t>
       </w:r>
     </w:p>
     <w:p>
@@ -1185,16 +1184,7 @@
           <w:szCs w:val="24"/>
           <w:lang w:val="bg-BG"/>
         </w:rPr>
-        <w:t>Околни с</w:t>
-      </w:r>
-      <w:r>
-        <w:rPr>
-          <w:rFonts w:ascii="Times New Roman" w:hAnsi="Times New Roman" w:cs="Times New Roman"/>
-          <w:sz w:val="24"/>
-          <w:szCs w:val="24"/>
-          <w:lang w:val="bg-BG"/>
-        </w:rPr>
-        <w:t>реди</w:t>
+        <w:t>Карти</w:t>
       </w:r>
     </w:p>
     <w:p>
@@ -1222,6 +1212,43 @@
           <w:szCs w:val="24"/>
           <w:lang w:val="bg-BG"/>
         </w:rPr>
+        <w:t>Околни с</w:t>
+      </w:r>
+      <w:r>
+        <w:rPr>
+          <w:rFonts w:ascii="Times New Roman" w:hAnsi="Times New Roman" w:cs="Times New Roman"/>
+          <w:sz w:val="24"/>
+          <w:szCs w:val="24"/>
+          <w:lang w:val="bg-BG"/>
+        </w:rPr>
+        <w:t>реди</w:t>
+      </w:r>
+    </w:p>
+    <w:p>
+      <w:pPr>
+        <w:pStyle w:val="ListParagraph"/>
+        <w:numPr>
+          <w:ilvl w:val="0"/>
+          <w:numId w:val="14"/>
+        </w:numPr>
+        <w:autoSpaceDE w:val="0"/>
+        <w:autoSpaceDN w:val="0"/>
+        <w:spacing w:after="0"/>
+        <w:jc w:val="both"/>
+        <w:rPr>
+          <w:rFonts w:ascii="Times New Roman" w:hAnsi="Times New Roman" w:cs="Times New Roman"/>
+          <w:sz w:val="24"/>
+          <w:szCs w:val="24"/>
+          <w:lang w:val="bg-BG"/>
+        </w:rPr>
+      </w:pPr>
+      <w:r>
+        <w:rPr>
+          <w:rFonts w:ascii="Times New Roman" w:hAnsi="Times New Roman" w:cs="Times New Roman"/>
+          <w:sz w:val="24"/>
+          <w:szCs w:val="24"/>
+          <w:lang w:val="bg-BG"/>
+        </w:rPr>
         <w:t>Алгоритми</w:t>
       </w:r>
     </w:p>
@@ -1242,6 +1269,8 @@
     </w:p>
     <w:p>
       <w:pPr>
+        <w:autoSpaceDE w:val="0"/>
+        <w:autoSpaceDN w:val="0"/>
         <w:spacing w:after="0"/>
         <w:ind w:firstLine="360"/>
         <w:jc w:val="both"/>
@@ -1257,7 +1286,7 @@
           <w:sz w:val="24"/>
           <w:szCs w:val="24"/>
         </w:rPr>
-        <w:t>В „</w:t>
+        <w:t xml:space="preserve">В </w:t>
       </w:r>
       <w:r>
         <w:rPr>
@@ -1266,7 +1295,7 @@
           <w:szCs w:val="24"/>
           <w:lang w:val="bg-BG"/>
         </w:rPr>
-        <w:t>Роботи</w:t>
+        <w:t>„</w:t>
       </w:r>
       <w:r>
         <w:rPr>
@@ -1274,7 +1303,7 @@
           <w:sz w:val="24"/>
           <w:szCs w:val="24"/>
         </w:rPr>
-        <w:t xml:space="preserve">“ има информация </w:t>
+        <w:t>Симулация</w:t>
       </w:r>
       <w:r>
         <w:rPr>
@@ -1283,60 +1312,15 @@
           <w:szCs w:val="24"/>
           <w:lang w:val="bg-BG"/>
         </w:rPr>
-        <w:t xml:space="preserve">за </w:t>
+        <w:t>“</w:t>
       </w:r>
       <w:r>
         <w:rPr>
           <w:rFonts w:ascii="Times New Roman" w:hAnsi="Times New Roman" w:cs="Times New Roman"/>
           <w:sz w:val="24"/>
           <w:szCs w:val="24"/>
-          <w:lang w:val="bg-BG"/>
-        </w:rPr>
-        <w:t>всеки робот. Г</w:t>
-      </w:r>
-      <w:r>
-        <w:rPr>
-          <w:rFonts w:ascii="Times New Roman" w:hAnsi="Times New Roman" w:cs="Times New Roman"/>
-          <w:sz w:val="24"/>
-          <w:szCs w:val="24"/>
-          <w:lang w:val="bg-BG"/>
-        </w:rPr>
-        <w:t xml:space="preserve">еометрията на робота, какви сензори има, разположение на колелата, </w:t>
-      </w:r>
-      <w:r>
-        <w:rPr>
-          <w:rFonts w:ascii="Times New Roman" w:hAnsi="Times New Roman" w:cs="Times New Roman"/>
-          <w:sz w:val="24"/>
-          <w:szCs w:val="24"/>
-          <w:lang w:val="bg-BG"/>
-        </w:rPr>
-        <w:t xml:space="preserve">перки, </w:t>
-      </w:r>
-      <w:r>
-        <w:rPr>
-          <w:rFonts w:ascii="Times New Roman" w:hAnsi="Times New Roman" w:cs="Times New Roman"/>
-          <w:sz w:val="24"/>
-          <w:szCs w:val="24"/>
-          <w:lang w:val="bg-BG"/>
-        </w:rPr>
-        <w:t>информация за други подвижни части, максимални скорости</w:t>
-      </w:r>
-      <w:r>
-        <w:rPr>
-          <w:rFonts w:ascii="Times New Roman" w:hAnsi="Times New Roman" w:cs="Times New Roman"/>
-          <w:sz w:val="24"/>
-          <w:szCs w:val="24"/>
-          <w:lang w:val="bg-BG"/>
-        </w:rPr>
-        <w:t>, какви среди може да преминава</w:t>
-      </w:r>
-      <w:r>
-        <w:rPr>
-          <w:rFonts w:ascii="Times New Roman" w:hAnsi="Times New Roman" w:cs="Times New Roman"/>
-          <w:sz w:val="24"/>
-          <w:szCs w:val="24"/>
-        </w:rPr>
-        <w:t>.</w:t>
+        </w:rPr>
+        <w:t xml:space="preserve"> има информация за симулацията, името, собственика, емайл на собственика, рейтинг, описание/белешки.</w:t>
       </w:r>
     </w:p>
     <w:p>
@@ -1365,7 +1349,7 @@
           <w:szCs w:val="24"/>
           <w:lang w:val="bg-BG"/>
         </w:rPr>
-        <w:t>Карти</w:t>
+        <w:t>Роботи</w:t>
       </w:r>
       <w:r>
         <w:rPr>
@@ -1373,7 +1357,7 @@
           <w:sz w:val="24"/>
           <w:szCs w:val="24"/>
         </w:rPr>
-        <w:t xml:space="preserve">“ има информация за </w:t>
+        <w:t xml:space="preserve">“ има информация </w:t>
       </w:r>
       <w:r>
         <w:rPr>
@@ -1382,7 +1366,7 @@
           <w:szCs w:val="24"/>
           <w:lang w:val="bg-BG"/>
         </w:rPr>
-        <w:t xml:space="preserve">всяка карта. </w:t>
+        <w:t xml:space="preserve">за </w:t>
       </w:r>
       <w:r>
         <w:rPr>
@@ -1391,7 +1375,7 @@
           <w:szCs w:val="24"/>
           <w:lang w:val="bg-BG"/>
         </w:rPr>
-        <w:t>Пътя</w:t>
+        <w:t>всеки робот. Г</w:t>
       </w:r>
       <w:r>
         <w:rPr>
@@ -1400,7 +1384,7 @@
           <w:szCs w:val="24"/>
           <w:lang w:val="bg-BG"/>
         </w:rPr>
-        <w:t>т</w:t>
+        <w:t xml:space="preserve">еометрията на робота, какви сензори има, разположение на колелата, </w:t>
       </w:r>
       <w:r>
         <w:rPr>
@@ -1409,7 +1393,7 @@
           <w:szCs w:val="24"/>
           <w:lang w:val="bg-BG"/>
         </w:rPr>
-        <w:t xml:space="preserve"> до двоичния файл, в който са данните за картата,</w:t>
+        <w:t xml:space="preserve">перки, </w:t>
       </w:r>
       <w:r>
         <w:rPr>
@@ -1418,34 +1402,35 @@
           <w:szCs w:val="24"/>
           <w:lang w:val="bg-BG"/>
         </w:rPr>
-        <w:t xml:space="preserve"> </w:t>
+        <w:t>информация за други подвижни части, максимални скорости</w:t>
       </w:r>
       <w:r>
         <w:rPr>
           <w:rFonts w:ascii="Times New Roman" w:hAnsi="Times New Roman" w:cs="Times New Roman"/>
           <w:sz w:val="24"/>
           <w:szCs w:val="24"/>
-          <w:lang w:val="bg-BG"/>
-        </w:rPr>
-        <w:t xml:space="preserve">информация за денивелацията </w:t>
-      </w:r>
-      <w:r>
+        </w:rPr>
+        <w:t>.</w:t>
+      </w:r>
+    </w:p>
+    <w:p>
+      <w:pPr>
+        <w:spacing w:after="0"/>
+        <w:ind w:firstLine="360"/>
+        <w:jc w:val="both"/>
         <w:rPr>
           <w:rFonts w:ascii="Times New Roman" w:hAnsi="Times New Roman" w:cs="Times New Roman"/>
           <w:sz w:val="24"/>
           <w:szCs w:val="24"/>
-          <w:lang w:val="bg-BG"/>
-        </w:rPr>
-        <w:t xml:space="preserve">и </w:t>
-      </w:r>
+        </w:rPr>
+      </w:pPr>
       <w:r>
         <w:rPr>
           <w:rFonts w:ascii="Times New Roman" w:hAnsi="Times New Roman" w:cs="Times New Roman"/>
           <w:sz w:val="24"/>
           <w:szCs w:val="24"/>
-          <w:lang w:val="bg-BG"/>
-        </w:rPr>
-        <w:t>какви среди</w:t>
+        </w:rPr>
+        <w:t>В „</w:t>
       </w:r>
       <w:r>
         <w:rPr>
@@ -1454,25 +1439,80 @@
           <w:szCs w:val="24"/>
           <w:lang w:val="bg-BG"/>
         </w:rPr>
-        <w:t>(околни среди) се срещат в</w:t>
+        <w:t>Карти</w:t>
       </w:r>
       <w:r>
         <w:rPr>
           <w:rFonts w:ascii="Times New Roman" w:hAnsi="Times New Roman" w:cs="Times New Roman"/>
           <w:sz w:val="24"/>
           <w:szCs w:val="24"/>
-          <w:lang w:val="bg-BG"/>
-        </w:rPr>
-        <w:t xml:space="preserve"> нея</w:t>
+        </w:rPr>
+        <w:t xml:space="preserve">“ има информация за </w:t>
       </w:r>
       <w:r>
         <w:rPr>
           <w:rFonts w:ascii="Times New Roman" w:hAnsi="Times New Roman" w:cs="Times New Roman"/>
           <w:sz w:val="24"/>
           <w:szCs w:val="24"/>
-        </w:rPr>
-        <w:t xml:space="preserve">. </w:t>
-      </w:r>
+          <w:lang w:val="bg-BG"/>
+        </w:rPr>
+        <w:t xml:space="preserve">всяка карта. </w:t>
+      </w:r>
+      <w:r>
+        <w:rPr>
+          <w:rFonts w:ascii="Times New Roman" w:hAnsi="Times New Roman" w:cs="Times New Roman"/>
+          <w:sz w:val="24"/>
+          <w:szCs w:val="24"/>
+          <w:lang w:val="bg-BG"/>
+        </w:rPr>
+        <w:t>Пътя</w:t>
+      </w:r>
+      <w:r>
+        <w:rPr>
+          <w:rFonts w:ascii="Times New Roman" w:hAnsi="Times New Roman" w:cs="Times New Roman"/>
+          <w:sz w:val="24"/>
+          <w:szCs w:val="24"/>
+          <w:lang w:val="bg-BG"/>
+        </w:rPr>
+        <w:t>т</w:t>
+      </w:r>
+      <w:r>
+        <w:rPr>
+          <w:rFonts w:ascii="Times New Roman" w:hAnsi="Times New Roman" w:cs="Times New Roman"/>
+          <w:sz w:val="24"/>
+          <w:szCs w:val="24"/>
+          <w:lang w:val="bg-BG"/>
+        </w:rPr>
+        <w:t xml:space="preserve"> до двоичния файл, в който са данните за картата,</w:t>
+      </w:r>
+      <w:r>
+        <w:rPr>
+          <w:rFonts w:ascii="Times New Roman" w:hAnsi="Times New Roman" w:cs="Times New Roman"/>
+          <w:sz w:val="24"/>
+          <w:szCs w:val="24"/>
+          <w:lang w:val="bg-BG"/>
+        </w:rPr>
+        <w:t xml:space="preserve"> </w:t>
+      </w:r>
+      <w:r>
+        <w:rPr>
+          <w:rFonts w:ascii="Times New Roman" w:hAnsi="Times New Roman" w:cs="Times New Roman"/>
+          <w:sz w:val="24"/>
+          <w:szCs w:val="24"/>
+          <w:lang w:val="bg-BG"/>
+        </w:rPr>
+        <w:t xml:space="preserve">информация за денивелацията </w:t>
+      </w:r>
+      <w:r>
+        <w:rPr>
+          <w:rFonts w:ascii="Times New Roman" w:hAnsi="Times New Roman" w:cs="Times New Roman"/>
+          <w:sz w:val="24"/>
+          <w:szCs w:val="24"/>
+        </w:rPr>
+        <w:t>и името на картата.</w:t>
+      </w:r>
+      <w:bookmarkStart w:id="0" w:name="_GoBack"/>
+      <w:bookmarkEnd w:id="0"/>
     </w:p>
     <w:p>
       <w:pPr>
@@ -1973,6 +2013,7 @@
           <w:szCs w:val="24"/>
           <w:u w:val="single"/>
         </w:rPr>
+        <w:lastRenderedPageBreak/>
         <w:t>AddInformation.aspx</w:t>
       </w:r>
       <w:r>
@@ -2126,8 +2167,7 @@
       <w:pPr>
         <w:pStyle w:val="NoSpacing"/>
         <w:rPr>
-          <w:rFonts w:eastAsia="Times New Roman"/>
-          <w:lang w:val="bg-BG" w:eastAsia="en-US"/>
+          <w:color w:val="0000FF"/>
         </w:rPr>
       </w:pPr>
       <w:r>
@@ -2164,7 +2204,7 @@
         <w:rPr>
           <w:color w:val="0000FF"/>
         </w:rPr>
-        <w:t>SimulationName</w:t>
+        <w:t>SimulationOwnerEmail</w:t>
       </w:r>
       <w:r>
         <w:t>,</w:t>
@@ -2173,7 +2213,7 @@
         <w:rPr>
           <w:color w:val="0000FF"/>
         </w:rPr>
-        <w:t xml:space="preserve"> SimulationOwner</w:t>
+        <w:t xml:space="preserve"> SimulationDescription</w:t>
       </w:r>
       <w:r>
         <w:t>,</w:t>
@@ -2182,7 +2222,7 @@
         <w:rPr>
           <w:color w:val="0000FF"/>
         </w:rPr>
-        <w:t xml:space="preserve"> SimulationOwnerEmail</w:t>
+        <w:t xml:space="preserve"> SimulationRating</w:t>
       </w:r>
       <w:r>
         <w:t>,</w:t>
@@ -2242,13 +2282,118 @@
         <w:rPr>
           <w:color w:val="000096"/>
         </w:rPr>
+        <w:t>!ATTLIST</w:t>
+      </w:r>
+      <w:r>
+        <w:rPr>
+          <w:color w:val="0000FF"/>
+        </w:rPr>
+        <w:t xml:space="preserve"> RoboSimulation id </w:t>
+      </w:r>
+      <w:r>
+        <w:rPr>
+          <w:color w:val="008C00"/>
+        </w:rPr>
+        <w:t>ID</w:t>
+      </w:r>
+      <w:r>
+        <w:rPr>
+          <w:color w:val="0000FF"/>
+        </w:rPr>
+        <w:t xml:space="preserve"> </w:t>
+      </w:r>
+      <w:r>
+        <w:rPr>
+          <w:color w:val="F5844C"/>
+        </w:rPr>
+        <w:t>#REQUIRED</w:t>
+      </w:r>
+      <w:r>
+        <w:rPr>
+          <w:color w:val="0000FF"/>
+        </w:rPr>
+        <w:t xml:space="preserve"> </w:t>
+      </w:r>
+      <w:r>
+        <w:br/>
+      </w:r>
+      <w:r>
+        <w:rPr>
+          <w:color w:val="0000FF"/>
+        </w:rPr>
+        <w:t xml:space="preserve">                             name </w:t>
+      </w:r>
+      <w:r>
+        <w:rPr>
+          <w:color w:val="008C00"/>
+        </w:rPr>
+        <w:t>CDATA</w:t>
+      </w:r>
+      <w:r>
+        <w:rPr>
+          <w:color w:val="0000FF"/>
+        </w:rPr>
+        <w:t xml:space="preserve"> </w:t>
+      </w:r>
+      <w:r>
+        <w:rPr>
+          <w:color w:val="F5844C"/>
+        </w:rPr>
+        <w:t>#REQUIRED</w:t>
+      </w:r>
+      <w:r>
+        <w:br/>
+      </w:r>
+      <w:r>
+        <w:rPr>
+          <w:color w:val="0000FF"/>
+        </w:rPr>
+        <w:t xml:space="preserve">                             owner </w:t>
+      </w:r>
+      <w:r>
+        <w:rPr>
+          <w:color w:val="008C00"/>
+        </w:rPr>
+        <w:t>CDATA</w:t>
+      </w:r>
+      <w:r>
+        <w:rPr>
+          <w:color w:val="0000FF"/>
+        </w:rPr>
+        <w:t xml:space="preserve"> </w:t>
+      </w:r>
+      <w:r>
+        <w:rPr>
+          <w:color w:val="F5844C"/>
+        </w:rPr>
+        <w:t>#REQUIRED</w:t>
+      </w:r>
+      <w:r>
+        <w:rPr>
+          <w:color w:val="0000FF"/>
+        </w:rPr>
+        <w:t>&gt;</w:t>
+      </w:r>
+      <w:r>
+        <w:br/>
+      </w:r>
+      <w:r>
+        <w:rPr>
+          <w:color w:val="0000FF"/>
+        </w:rPr>
+        <w:t xml:space="preserve">    &lt;</w:t>
+      </w:r>
+      <w:r>
+        <w:rPr>
+          <w:color w:val="000096"/>
+        </w:rPr>
         <w:t>!ELEMENT</w:t>
       </w:r>
       <w:r>
         <w:rPr>
           <w:color w:val="0000FF"/>
         </w:rPr>
-        <w:t xml:space="preserve"> SimulationName </w:t>
+        <w:t xml:space="preserve"> SimulationOwnerEmail </w:t>
       </w:r>
       <w:r>
         <w:t>(</w:t>
@@ -2287,7 +2432,7 @@
         <w:rPr>
           <w:color w:val="0000FF"/>
         </w:rPr>
-        <w:t xml:space="preserve"> SimulationOwner </w:t>
+        <w:t xml:space="preserve"> SimulationDescription </w:t>
       </w:r>
       <w:r>
         <w:t>(</w:t>
@@ -2326,7 +2471,7 @@
         <w:rPr>
           <w:color w:val="0000FF"/>
         </w:rPr>
-        <w:t xml:space="preserve"> SimulationOwnerEmail </w:t>
+        <w:t xml:space="preserve"> SimulationRating </w:t>
       </w:r>
       <w:r>
         <w:t>(</w:t>
@@ -2344,6 +2489,45 @@
         <w:rPr>
           <w:color w:val="0000FF"/>
         </w:rPr>
+        <w:t xml:space="preserve">&gt;    </w:t>
+      </w:r>
+      <w:r>
+        <w:br/>
+      </w:r>
+      <w:r>
+        <w:rPr>
+          <w:color w:val="0000FF"/>
+        </w:rPr>
+        <w:t xml:space="preserve">    &lt;</w:t>
+      </w:r>
+      <w:r>
+        <w:rPr>
+          <w:color w:val="000096"/>
+        </w:rPr>
+        <w:t>!ELEMENT</w:t>
+      </w:r>
+      <w:r>
+        <w:rPr>
+          <w:color w:val="0000FF"/>
+        </w:rPr>
+        <w:t xml:space="preserve"> Environments </w:t>
+      </w:r>
+      <w:r>
+        <w:t>(</w:t>
+      </w:r>
+      <w:r>
+        <w:rPr>
+          <w:color w:val="0000FF"/>
+        </w:rPr>
+        <w:t>Environment</w:t>
+      </w:r>
+      <w:r>
+        <w:t>*)</w:t>
+      </w:r>
+      <w:r>
+        <w:rPr>
+          <w:color w:val="0000FF"/>
+        </w:rPr>
         <w:t>&gt;</w:t>
       </w:r>
       <w:r>
@@ -2353,6 +2537,300 @@
         <w:rPr>
           <w:color w:val="0000FF"/>
         </w:rPr>
+        <w:t xml:space="preserve">        &lt;</w:t>
+      </w:r>
+      <w:r>
+        <w:rPr>
+          <w:color w:val="000096"/>
+        </w:rPr>
+        <w:t>!ELEMENT</w:t>
+      </w:r>
+      <w:r>
+        <w:rPr>
+          <w:color w:val="0000FF"/>
+        </w:rPr>
+        <w:t xml:space="preserve"> Environment </w:t>
+      </w:r>
+      <w:r>
+        <w:t>(</w:t>
+      </w:r>
+      <w:r>
+        <w:rPr>
+          <w:color w:val="0000FF"/>
+        </w:rPr>
+        <w:t>TravelCostEnter</w:t>
+      </w:r>
+      <w:r>
+        <w:t>,</w:t>
+      </w:r>
+      <w:r>
+        <w:rPr>
+          <w:color w:val="0000FF"/>
+        </w:rPr>
+        <w:t xml:space="preserve"> TravelCostIn</w:t>
+      </w:r>
+      <w:r>
+        <w:t>,</w:t>
+      </w:r>
+      <w:r>
+        <w:rPr>
+          <w:color w:val="0000FF"/>
+        </w:rPr>
+        <w:t xml:space="preserve"> TravelCostExit</w:t>
+      </w:r>
+      <w:r>
+        <w:t>,</w:t>
+      </w:r>
+      <w:r>
+        <w:rPr>
+          <w:color w:val="0000FF"/>
+        </w:rPr>
+        <w:t xml:space="preserve"> Damage</w:t>
+      </w:r>
+      <w:r>
+        <w:t>)</w:t>
+      </w:r>
+      <w:r>
+        <w:rPr>
+          <w:color w:val="0000FF"/>
+        </w:rPr>
+        <w:t>&gt;</w:t>
+      </w:r>
+      <w:r>
+        <w:br/>
+      </w:r>
+      <w:r>
+        <w:rPr>
+          <w:color w:val="0000FF"/>
+        </w:rPr>
+        <w:t xml:space="preserve">            &lt;</w:t>
+      </w:r>
+      <w:r>
+        <w:rPr>
+          <w:color w:val="000096"/>
+        </w:rPr>
+        <w:t>!ATTLIST</w:t>
+      </w:r>
+      <w:r>
+        <w:rPr>
+          <w:color w:val="0000FF"/>
+        </w:rPr>
+        <w:t xml:space="preserve"> Environment id </w:t>
+      </w:r>
+      <w:r>
+        <w:rPr>
+          <w:color w:val="008C00"/>
+        </w:rPr>
+        <w:t>ID</w:t>
+      </w:r>
+      <w:r>
+        <w:rPr>
+          <w:color w:val="0000FF"/>
+        </w:rPr>
+        <w:t xml:space="preserve"> </w:t>
+      </w:r>
+      <w:r>
+        <w:rPr>
+          <w:color w:val="F5844C"/>
+        </w:rPr>
+        <w:t>#REQUIRED</w:t>
+      </w:r>
+      <w:r>
+        <w:br/>
+      </w:r>
+      <w:r>
+        <w:rPr>
+          <w:color w:val="0000FF"/>
+        </w:rPr>
+        <w:t xml:space="preserve">                                  name </w:t>
+      </w:r>
+      <w:r>
+        <w:rPr>
+          <w:color w:val="008C00"/>
+        </w:rPr>
+        <w:t>CDATA</w:t>
+      </w:r>
+      <w:r>
+        <w:rPr>
+          <w:color w:val="0000FF"/>
+        </w:rPr>
+        <w:t xml:space="preserve"> </w:t>
+      </w:r>
+      <w:r>
+        <w:rPr>
+          <w:color w:val="F5844C"/>
+        </w:rPr>
+        <w:t>#REQUIRED</w:t>
+      </w:r>
+      <w:r>
+        <w:rPr>
+          <w:color w:val="0000FF"/>
+        </w:rPr>
+        <w:t>&gt;</w:t>
+      </w:r>
+      <w:r>
+        <w:br/>
+      </w:r>
+      <w:r>
+        <w:rPr>
+          <w:color w:val="0000FF"/>
+        </w:rPr>
+        <w:t xml:space="preserve">            &lt;</w:t>
+      </w:r>
+      <w:r>
+        <w:rPr>
+          <w:color w:val="000096"/>
+        </w:rPr>
+        <w:t>!ELEMENT</w:t>
+      </w:r>
+      <w:r>
+        <w:rPr>
+          <w:color w:val="0000FF"/>
+        </w:rPr>
+        <w:t xml:space="preserve"> TravelCostEnter </w:t>
+      </w:r>
+      <w:r>
+        <w:t>(</w:t>
+      </w:r>
+      <w:r>
+        <w:rPr>
+          <w:color w:val="008C00"/>
+        </w:rPr>
+        <w:t>#PCDATA</w:t>
+      </w:r>
+      <w:r>
+        <w:t>)</w:t>
+      </w:r>
+      <w:r>
+        <w:rPr>
+          <w:color w:val="0000FF"/>
+        </w:rPr>
+        <w:t>&gt;</w:t>
+      </w:r>
+      <w:r>
+        <w:br/>
+      </w:r>
+      <w:r>
+        <w:rPr>
+          <w:color w:val="0000FF"/>
+        </w:rPr>
+        <w:t xml:space="preserve">            &lt;</w:t>
+      </w:r>
+      <w:r>
+        <w:rPr>
+          <w:color w:val="000096"/>
+        </w:rPr>
+        <w:t>!ELEMENT</w:t>
+      </w:r>
+      <w:r>
+        <w:rPr>
+          <w:color w:val="0000FF"/>
+        </w:rPr>
+        <w:t xml:space="preserve"> TravelCostIn </w:t>
+      </w:r>
+      <w:r>
+        <w:t>(</w:t>
+      </w:r>
+      <w:r>
+        <w:rPr>
+          <w:color w:val="008C00"/>
+        </w:rPr>
+        <w:t>#PCDATA</w:t>
+      </w:r>
+      <w:r>
+        <w:t>)</w:t>
+      </w:r>
+      <w:r>
+        <w:rPr>
+          <w:color w:val="0000FF"/>
+        </w:rPr>
+        <w:t>&gt;</w:t>
+      </w:r>
+      <w:r>
+        <w:br/>
+      </w:r>
+      <w:r>
+        <w:rPr>
+          <w:color w:val="0000FF"/>
+        </w:rPr>
+        <w:t xml:space="preserve">            &lt;</w:t>
+      </w:r>
+      <w:r>
+        <w:rPr>
+          <w:color w:val="000096"/>
+        </w:rPr>
+        <w:t>!ELEMENT</w:t>
+      </w:r>
+      <w:r>
+        <w:rPr>
+          <w:color w:val="0000FF"/>
+        </w:rPr>
+        <w:t xml:space="preserve"> TravelCostExit </w:t>
+      </w:r>
+      <w:r>
+        <w:t>(</w:t>
+      </w:r>
+      <w:r>
+        <w:rPr>
+          <w:color w:val="008C00"/>
+        </w:rPr>
+        <w:t>#PCDATA</w:t>
+      </w:r>
+      <w:r>
+        <w:t>)</w:t>
+      </w:r>
+      <w:r>
+        <w:rPr>
+          <w:color w:val="0000FF"/>
+        </w:rPr>
+        <w:t>&gt;</w:t>
+      </w:r>
+      <w:r>
+        <w:br/>
+      </w:r>
+      <w:r>
+        <w:rPr>
+          <w:color w:val="0000FF"/>
+        </w:rPr>
+        <w:t xml:space="preserve">            &lt;</w:t>
+      </w:r>
+      <w:r>
+        <w:rPr>
+          <w:color w:val="000096"/>
+        </w:rPr>
+        <w:t>!ELEMENT</w:t>
+      </w:r>
+      <w:r>
+        <w:rPr>
+          <w:color w:val="0000FF"/>
+        </w:rPr>
+        <w:t xml:space="preserve"> Damage </w:t>
+      </w:r>
+      <w:r>
+        <w:t>(</w:t>
+      </w:r>
+      <w:r>
+        <w:rPr>
+          <w:color w:val="008C00"/>
+        </w:rPr>
+        <w:t>#PCDATA</w:t>
+      </w:r>
+      <w:r>
+        <w:t>)</w:t>
+      </w:r>
+      <w:r>
+        <w:rPr>
+          <w:color w:val="0000FF"/>
+        </w:rPr>
+        <w:t>&gt;</w:t>
+      </w:r>
+      <w:r>
+        <w:br/>
+      </w:r>
+      <w:r>
+        <w:rPr>
+          <w:color w:val="0000FF"/>
+        </w:rPr>
         <w:t xml:space="preserve">    &lt;</w:t>
       </w:r>
       <w:r>
@@ -2365,7 +2843,7 @@
         <w:rPr>
           <w:color w:val="0000FF"/>
         </w:rPr>
-        <w:t xml:space="preserve">  Environments </w:t>
+        <w:t xml:space="preserve"> Robots </w:t>
       </w:r>
       <w:r>
         <w:t>(</w:t>
@@ -2374,7 +2852,7 @@
         <w:rPr>
           <w:color w:val="0000FF"/>
         </w:rPr>
-        <w:t>Environment</w:t>
+        <w:t>Robot</w:t>
       </w:r>
       <w:r>
         <w:t>*)</w:t>
@@ -2404,7 +2882,7 @@
         <w:rPr>
           <w:color w:val="0000FF"/>
         </w:rPr>
-        <w:t xml:space="preserve"> Environment </w:t>
+        <w:t xml:space="preserve"> Robot </w:t>
       </w:r>
       <w:r>
         <w:t>(</w:t>
@@ -2413,7 +2891,7 @@
         <w:rPr>
           <w:color w:val="0000FF"/>
         </w:rPr>
-        <w:t>TravelCostEnter</w:t>
+        <w:t>RobotMeshGrid</w:t>
       </w:r>
       <w:r>
         <w:t>,</w:t>
@@ -2422,7 +2900,7 @@
         <w:rPr>
           <w:color w:val="0000FF"/>
         </w:rPr>
-        <w:t xml:space="preserve"> TravelCostIn</w:t>
+        <w:t xml:space="preserve"> Speed</w:t>
       </w:r>
       <w:r>
         <w:t>,</w:t>
@@ -2431,7 +2909,7 @@
         <w:rPr>
           <w:color w:val="0000FF"/>
         </w:rPr>
-        <w:t xml:space="preserve"> TravelCostExit</w:t>
+        <w:t xml:space="preserve"> SpeedBack</w:t>
       </w:r>
       <w:r>
         <w:t>,</w:t>
@@ -2440,7 +2918,181 @@
         <w:rPr>
           <w:color w:val="0000FF"/>
         </w:rPr>
-        <w:t xml:space="preserve"> Damage</w:t>
+        <w:t xml:space="preserve"> TurningSpeed</w:t>
+      </w:r>
+      <w:r>
+        <w:t>,</w:t>
+      </w:r>
+      <w:r>
+        <w:rPr>
+          <w:color w:val="0000FF"/>
+        </w:rPr>
+        <w:t xml:space="preserve"> TurningSpeedBack</w:t>
+      </w:r>
+      <w:r>
+        <w:t>,</w:t>
+      </w:r>
+      <w:r>
+        <w:rPr>
+          <w:color w:val="0000FF"/>
+        </w:rPr>
+        <w:t xml:space="preserve"> Wheels</w:t>
+      </w:r>
+      <w:r>
+        <w:t>?,</w:t>
+      </w:r>
+      <w:r>
+        <w:rPr>
+          <w:color w:val="0000FF"/>
+        </w:rPr>
+        <w:t xml:space="preserve"> Sensors</w:t>
+      </w:r>
+      <w:r>
+        <w:t>?,</w:t>
+      </w:r>
+      <w:r>
+        <w:rPr>
+          <w:color w:val="0000FF"/>
+        </w:rPr>
+        <w:t xml:space="preserve"> Rotors</w:t>
+      </w:r>
+      <w:r>
+        <w:t>?)</w:t>
+      </w:r>
+      <w:r>
+        <w:rPr>
+          <w:color w:val="0000FF"/>
+        </w:rPr>
+        <w:t>&gt;</w:t>
+      </w:r>
+      <w:r>
+        <w:br/>
+      </w:r>
+      <w:r>
+        <w:rPr>
+          <w:color w:val="0000FF"/>
+        </w:rPr>
+        <w:t xml:space="preserve">            &lt;</w:t>
+      </w:r>
+      <w:r>
+        <w:rPr>
+          <w:color w:val="000096"/>
+        </w:rPr>
+        <w:t>!ATTLIST</w:t>
+      </w:r>
+      <w:r>
+        <w:rPr>
+          <w:color w:val="0000FF"/>
+        </w:rPr>
+        <w:t xml:space="preserve"> Robot id </w:t>
+      </w:r>
+      <w:r>
+        <w:rPr>
+          <w:color w:val="008C00"/>
+        </w:rPr>
+        <w:t>ID</w:t>
+      </w:r>
+      <w:r>
+        <w:rPr>
+          <w:color w:val="0000FF"/>
+        </w:rPr>
+        <w:t xml:space="preserve"> </w:t>
+      </w:r>
+      <w:r>
+        <w:rPr>
+          <w:color w:val="F5844C"/>
+        </w:rPr>
+        <w:t>#REQUIRED</w:t>
+      </w:r>
+      <w:r>
+        <w:br/>
+      </w:r>
+      <w:r>
+        <w:rPr>
+          <w:color w:val="0000FF"/>
+        </w:rPr>
+        <w:t xml:space="preserve">                            name </w:t>
+      </w:r>
+      <w:r>
+        <w:rPr>
+          <w:color w:val="008C00"/>
+        </w:rPr>
+        <w:t>CDATA</w:t>
+      </w:r>
+      <w:r>
+        <w:rPr>
+          <w:color w:val="0000FF"/>
+        </w:rPr>
+        <w:t xml:space="preserve"> </w:t>
+      </w:r>
+      <w:r>
+        <w:rPr>
+          <w:color w:val="F5844C"/>
+        </w:rPr>
+        <w:t>#REQUIRED</w:t>
+      </w:r>
+      <w:r>
+        <w:br/>
+      </w:r>
+      <w:r>
+        <w:rPr>
+          <w:color w:val="0000FF"/>
+        </w:rPr>
+        <w:t xml:space="preserve">                            owner </w:t>
+      </w:r>
+      <w:r>
+        <w:rPr>
+          <w:color w:val="008C00"/>
+        </w:rPr>
+        <w:t>CDATA</w:t>
+      </w:r>
+      <w:r>
+        <w:rPr>
+          <w:color w:val="0000FF"/>
+        </w:rPr>
+        <w:t xml:space="preserve"> </w:t>
+      </w:r>
+      <w:r>
+        <w:rPr>
+          <w:color w:val="F5844C"/>
+        </w:rPr>
+        <w:t>#REQUIRED</w:t>
+      </w:r>
+      <w:r>
+        <w:rPr>
+          <w:color w:val="0000FF"/>
+        </w:rPr>
+        <w:t>&gt;</w:t>
+      </w:r>
+      <w:r>
+        <w:br/>
+      </w:r>
+      <w:r>
+        <w:rPr>
+          <w:color w:val="0000FF"/>
+        </w:rPr>
+        <w:t xml:space="preserve">            &lt;</w:t>
+      </w:r>
+      <w:r>
+        <w:rPr>
+          <w:color w:val="000096"/>
+        </w:rPr>
+        <w:t>!ELEMENT</w:t>
+      </w:r>
+      <w:r>
+        <w:rPr>
+          <w:color w:val="0000FF"/>
+        </w:rPr>
+        <w:t xml:space="preserve"> RobotMeshGrid </w:t>
+      </w:r>
+      <w:r>
+        <w:t>(</w:t>
+      </w:r>
+      <w:r>
+        <w:rPr>
+          <w:color w:val="008C00"/>
+        </w:rPr>
+        <w:t>#PCDATA</w:t>
       </w:r>
       <w:r>
         <w:t>)</w:t>
@@ -2464,18 +3116,937 @@
         <w:rPr>
           <w:color w:val="000096"/>
         </w:rPr>
+        <w:t>!ELEMENT</w:t>
+      </w:r>
+      <w:r>
+        <w:rPr>
+          <w:color w:val="0000FF"/>
+        </w:rPr>
+        <w:t xml:space="preserve"> Speed </w:t>
+      </w:r>
+      <w:r>
+        <w:t>(</w:t>
+      </w:r>
+      <w:r>
+        <w:rPr>
+          <w:color w:val="008C00"/>
+        </w:rPr>
+        <w:t>#PCDATA</w:t>
+      </w:r>
+      <w:r>
+        <w:t>)</w:t>
+      </w:r>
+      <w:r>
+        <w:rPr>
+          <w:color w:val="0000FF"/>
+        </w:rPr>
+        <w:t>&gt;</w:t>
+      </w:r>
+      <w:r>
+        <w:br/>
+      </w:r>
+      <w:r>
+        <w:rPr>
+          <w:color w:val="0000FF"/>
+        </w:rPr>
+        <w:t xml:space="preserve">            &lt;</w:t>
+      </w:r>
+      <w:r>
+        <w:rPr>
+          <w:color w:val="000096"/>
+        </w:rPr>
+        <w:t>!ELEMENT</w:t>
+      </w:r>
+      <w:r>
+        <w:rPr>
+          <w:color w:val="0000FF"/>
+        </w:rPr>
+        <w:t xml:space="preserve"> SpeedBack </w:t>
+      </w:r>
+      <w:r>
+        <w:t>(</w:t>
+      </w:r>
+      <w:r>
+        <w:rPr>
+          <w:color w:val="008C00"/>
+        </w:rPr>
+        <w:t>#PCDATA</w:t>
+      </w:r>
+      <w:r>
+        <w:t>)</w:t>
+      </w:r>
+      <w:r>
+        <w:rPr>
+          <w:color w:val="0000FF"/>
+        </w:rPr>
+        <w:t>&gt;</w:t>
+      </w:r>
+      <w:r>
+        <w:br/>
+      </w:r>
+      <w:r>
+        <w:rPr>
+          <w:color w:val="0000FF"/>
+        </w:rPr>
+        <w:t xml:space="preserve">            &lt;</w:t>
+      </w:r>
+      <w:r>
+        <w:rPr>
+          <w:color w:val="000096"/>
+        </w:rPr>
+        <w:t>!ELEMENT</w:t>
+      </w:r>
+      <w:r>
+        <w:rPr>
+          <w:color w:val="0000FF"/>
+        </w:rPr>
+        <w:t xml:space="preserve"> TurningSpeed </w:t>
+      </w:r>
+      <w:r>
+        <w:t>(</w:t>
+      </w:r>
+      <w:r>
+        <w:rPr>
+          <w:color w:val="008C00"/>
+        </w:rPr>
+        <w:t>#PCDATA</w:t>
+      </w:r>
+      <w:r>
+        <w:t>)</w:t>
+      </w:r>
+      <w:r>
+        <w:rPr>
+          <w:color w:val="0000FF"/>
+        </w:rPr>
+        <w:t>&gt;</w:t>
+      </w:r>
+      <w:r>
+        <w:br/>
+      </w:r>
+      <w:r>
+        <w:rPr>
+          <w:color w:val="0000FF"/>
+        </w:rPr>
+        <w:t xml:space="preserve">            &lt;</w:t>
+      </w:r>
+      <w:r>
+        <w:rPr>
+          <w:color w:val="000096"/>
+        </w:rPr>
+        <w:t>!ELEMENT</w:t>
+      </w:r>
+      <w:r>
+        <w:rPr>
+          <w:color w:val="0000FF"/>
+        </w:rPr>
+        <w:t xml:space="preserve"> TurningSpeedBack </w:t>
+      </w:r>
+      <w:r>
+        <w:t>(</w:t>
+      </w:r>
+      <w:r>
+        <w:rPr>
+          <w:color w:val="008C00"/>
+        </w:rPr>
+        <w:t>#PCDATA</w:t>
+      </w:r>
+      <w:r>
+        <w:t>)</w:t>
+      </w:r>
+      <w:r>
+        <w:rPr>
+          <w:color w:val="0000FF"/>
+        </w:rPr>
+        <w:t xml:space="preserve">&gt;            </w:t>
+      </w:r>
+      <w:r>
+        <w:br/>
+      </w:r>
+      <w:r>
+        <w:rPr>
+          <w:color w:val="0000FF"/>
+        </w:rPr>
+        <w:t xml:space="preserve">            &lt;</w:t>
+      </w:r>
+      <w:r>
+        <w:rPr>
+          <w:color w:val="000096"/>
+        </w:rPr>
+        <w:t>!ELEMENT</w:t>
+      </w:r>
+      <w:r>
+        <w:rPr>
+          <w:color w:val="0000FF"/>
+        </w:rPr>
+        <w:t xml:space="preserve"> Wheels </w:t>
+      </w:r>
+      <w:r>
+        <w:t>(</w:t>
+      </w:r>
+      <w:r>
+        <w:rPr>
+          <w:color w:val="0000FF"/>
+        </w:rPr>
+        <w:t>Wheel</w:t>
+      </w:r>
+      <w:r>
+        <w:t>*)</w:t>
+      </w:r>
+      <w:r>
+        <w:rPr>
+          <w:color w:val="0000FF"/>
+        </w:rPr>
+        <w:t xml:space="preserve">&gt;          </w:t>
+      </w:r>
+      <w:r>
+        <w:br/>
+      </w:r>
+      <w:r>
+        <w:rPr>
+          <w:color w:val="0000FF"/>
+        </w:rPr>
+        <w:t xml:space="preserve">                &lt;</w:t>
+      </w:r>
+      <w:r>
+        <w:rPr>
+          <w:color w:val="000096"/>
+        </w:rPr>
+        <w:t>!ELEMENT</w:t>
+      </w:r>
+      <w:r>
+        <w:rPr>
+          <w:color w:val="0000FF"/>
+        </w:rPr>
+        <w:t xml:space="preserve"> Wheel </w:t>
+      </w:r>
+      <w:r>
+        <w:t>(</w:t>
+      </w:r>
+      <w:r>
+        <w:rPr>
+          <w:color w:val="0000FF"/>
+        </w:rPr>
+        <w:t>WheelMeshGrid</w:t>
+      </w:r>
+      <w:r>
+        <w:t>,</w:t>
+      </w:r>
+      <w:r>
+        <w:rPr>
+          <w:color w:val="0000FF"/>
+        </w:rPr>
+        <w:t xml:space="preserve"> WheelDiameter</w:t>
+      </w:r>
+      <w:r>
+        <w:t>,</w:t>
+      </w:r>
+      <w:r>
+        <w:rPr>
+          <w:color w:val="0000FF"/>
+        </w:rPr>
+        <w:t xml:space="preserve"> WheelWidth</w:t>
+      </w:r>
+      <w:r>
+        <w:t>)</w:t>
+      </w:r>
+      <w:r>
+        <w:rPr>
+          <w:color w:val="0000FF"/>
+        </w:rPr>
+        <w:t>&gt;</w:t>
+      </w:r>
+      <w:r>
+        <w:br/>
+      </w:r>
+      <w:r>
+        <w:rPr>
+          <w:color w:val="0000FF"/>
+        </w:rPr>
+        <w:t xml:space="preserve">                    &lt;</w:t>
+      </w:r>
+      <w:r>
+        <w:rPr>
+          <w:color w:val="000096"/>
+        </w:rPr>
         <w:t>!ATTLIST</w:t>
       </w:r>
       <w:r>
         <w:rPr>
           <w:color w:val="0000FF"/>
         </w:rPr>
-        <w:t xml:space="preserve"> Environment id </w:t>
+        <w:t xml:space="preserve"> Wheel driving </w:t>
+      </w:r>
+      <w:r>
+        <w:t>(</w:t>
+      </w:r>
+      <w:r>
+        <w:rPr>
+          <w:color w:val="0000FF"/>
+        </w:rPr>
+        <w:t>ДА</w:t>
+      </w:r>
+      <w:r>
+        <w:t>|</w:t>
+      </w:r>
+      <w:r>
+        <w:rPr>
+          <w:color w:val="0000FF"/>
+        </w:rPr>
+        <w:t>НЕ</w:t>
+      </w:r>
+      <w:r>
+        <w:t>)</w:t>
+      </w:r>
+      <w:r>
+        <w:rPr>
+          <w:color w:val="0000FF"/>
+        </w:rPr>
+        <w:t xml:space="preserve"> </w:t>
+      </w:r>
+      <w:r>
+        <w:rPr>
+          <w:color w:val="F5844C"/>
+        </w:rPr>
+        <w:t>#REQUIRED</w:t>
+      </w:r>
+      <w:r>
+        <w:rPr>
+          <w:color w:val="0000FF"/>
+        </w:rPr>
+        <w:t>&gt;</w:t>
+      </w:r>
+      <w:r>
+        <w:br/>
+      </w:r>
+      <w:r>
+        <w:rPr>
+          <w:color w:val="0000FF"/>
+        </w:rPr>
+        <w:t xml:space="preserve">                    &lt;</w:t>
+      </w:r>
+      <w:r>
+        <w:rPr>
+          <w:color w:val="000096"/>
+        </w:rPr>
+        <w:t>!ELEMENT</w:t>
+      </w:r>
+      <w:r>
+        <w:rPr>
+          <w:color w:val="0000FF"/>
+        </w:rPr>
+        <w:t xml:space="preserve"> WheelMeshGrid </w:t>
+      </w:r>
+      <w:r>
+        <w:t>(</w:t>
       </w:r>
       <w:r>
         <w:rPr>
           <w:color w:val="008C00"/>
         </w:rPr>
+        <w:t>#PCDATA</w:t>
+      </w:r>
+      <w:r>
+        <w:t>)</w:t>
+      </w:r>
+      <w:r>
+        <w:rPr>
+          <w:color w:val="0000FF"/>
+        </w:rPr>
+        <w:t>&gt;</w:t>
+      </w:r>
+      <w:r>
+        <w:br/>
+      </w:r>
+      <w:r>
+        <w:rPr>
+          <w:color w:val="0000FF"/>
+        </w:rPr>
+        <w:t xml:space="preserve">                    &lt;</w:t>
+      </w:r>
+      <w:r>
+        <w:rPr>
+          <w:color w:val="000096"/>
+        </w:rPr>
+        <w:t>!ELEMENT</w:t>
+      </w:r>
+      <w:r>
+        <w:rPr>
+          <w:color w:val="0000FF"/>
+        </w:rPr>
+        <w:t xml:space="preserve"> WheelDiameter </w:t>
+      </w:r>
+      <w:r>
+        <w:t>(</w:t>
+      </w:r>
+      <w:r>
+        <w:rPr>
+          <w:color w:val="008C00"/>
+        </w:rPr>
+        <w:t>#PCDATA</w:t>
+      </w:r>
+      <w:r>
+        <w:t>)</w:t>
+      </w:r>
+      <w:r>
+        <w:rPr>
+          <w:color w:val="0000FF"/>
+        </w:rPr>
+        <w:t>&gt;</w:t>
+      </w:r>
+      <w:r>
+        <w:br/>
+      </w:r>
+      <w:r>
+        <w:rPr>
+          <w:color w:val="0000FF"/>
+        </w:rPr>
+        <w:t xml:space="preserve">                    &lt;</w:t>
+      </w:r>
+      <w:r>
+        <w:rPr>
+          <w:color w:val="000096"/>
+        </w:rPr>
+        <w:t>!ELEMENT</w:t>
+      </w:r>
+      <w:r>
+        <w:rPr>
+          <w:color w:val="0000FF"/>
+        </w:rPr>
+        <w:t xml:space="preserve"> WheelWidth </w:t>
+      </w:r>
+      <w:r>
+        <w:t>(</w:t>
+      </w:r>
+      <w:r>
+        <w:rPr>
+          <w:color w:val="008C00"/>
+        </w:rPr>
+        <w:t>#PCDATA</w:t>
+      </w:r>
+      <w:r>
+        <w:t>)</w:t>
+      </w:r>
+      <w:r>
+        <w:rPr>
+          <w:color w:val="0000FF"/>
+        </w:rPr>
+        <w:t>&gt;</w:t>
+      </w:r>
+      <w:r>
+        <w:br/>
+      </w:r>
+      <w:r>
+        <w:rPr>
+          <w:color w:val="0000FF"/>
+        </w:rPr>
+        <w:t xml:space="preserve">            &lt;</w:t>
+      </w:r>
+      <w:r>
+        <w:rPr>
+          <w:color w:val="000096"/>
+        </w:rPr>
+        <w:t>!ELEMENT</w:t>
+      </w:r>
+      <w:r>
+        <w:rPr>
+          <w:color w:val="0000FF"/>
+        </w:rPr>
+        <w:t xml:space="preserve"> Sensors </w:t>
+      </w:r>
+      <w:r>
+        <w:t>(</w:t>
+      </w:r>
+      <w:r>
+        <w:rPr>
+          <w:color w:val="0000FF"/>
+        </w:rPr>
+        <w:t>Sensor</w:t>
+      </w:r>
+      <w:r>
+        <w:t>*)</w:t>
+      </w:r>
+      <w:r>
+        <w:rPr>
+          <w:color w:val="0000FF"/>
+        </w:rPr>
+        <w:t>&gt;</w:t>
+      </w:r>
+      <w:r>
+        <w:br/>
+      </w:r>
+      <w:r>
+        <w:rPr>
+          <w:color w:val="0000FF"/>
+        </w:rPr>
+        <w:t xml:space="preserve">                &lt;</w:t>
+      </w:r>
+      <w:r>
+        <w:rPr>
+          <w:color w:val="000096"/>
+        </w:rPr>
+        <w:t>!ELEMENT</w:t>
+      </w:r>
+      <w:r>
+        <w:rPr>
+          <w:color w:val="0000FF"/>
+        </w:rPr>
+        <w:t xml:space="preserve"> Sensor </w:t>
+      </w:r>
+      <w:r>
+        <w:t>(</w:t>
+      </w:r>
+      <w:r>
+        <w:rPr>
+          <w:color w:val="0000FF"/>
+        </w:rPr>
+        <w:t>SensorMeshGrid</w:t>
+      </w:r>
+      <w:r>
+        <w:t>,</w:t>
+      </w:r>
+      <w:r>
+        <w:rPr>
+          <w:color w:val="0000FF"/>
+        </w:rPr>
+        <w:t xml:space="preserve"> NumberOfValusPerSecond</w:t>
+      </w:r>
+      <w:r>
+        <w:t>)</w:t>
+      </w:r>
+      <w:r>
+        <w:rPr>
+          <w:color w:val="0000FF"/>
+        </w:rPr>
+        <w:t>&gt;</w:t>
+      </w:r>
+      <w:r>
+        <w:br/>
+      </w:r>
+      <w:r>
+        <w:rPr>
+          <w:color w:val="0000FF"/>
+        </w:rPr>
+        <w:t xml:space="preserve">                    &lt;</w:t>
+      </w:r>
+      <w:r>
+        <w:rPr>
+          <w:color w:val="000096"/>
+        </w:rPr>
+        <w:t>!ATTLIST</w:t>
+      </w:r>
+      <w:r>
+        <w:rPr>
+          <w:color w:val="0000FF"/>
+        </w:rPr>
+        <w:t xml:space="preserve"> Sensor name </w:t>
+      </w:r>
+      <w:r>
+        <w:rPr>
+          <w:color w:val="008C00"/>
+        </w:rPr>
+        <w:t>CDATA</w:t>
+      </w:r>
+      <w:r>
+        <w:rPr>
+          <w:color w:val="0000FF"/>
+        </w:rPr>
+        <w:t xml:space="preserve"> </w:t>
+      </w:r>
+      <w:r>
+        <w:rPr>
+          <w:color w:val="F5844C"/>
+        </w:rPr>
+        <w:t>#REQUIRED</w:t>
+      </w:r>
+      <w:r>
+        <w:br/>
+      </w:r>
+      <w:r>
+        <w:rPr>
+          <w:color w:val="0000FF"/>
+        </w:rPr>
+        <w:t xml:space="preserve">                                     valueType </w:t>
+      </w:r>
+      <w:r>
+        <w:rPr>
+          <w:color w:val="008C00"/>
+        </w:rPr>
+        <w:t>CDATA</w:t>
+      </w:r>
+      <w:r>
+        <w:rPr>
+          <w:color w:val="0000FF"/>
+        </w:rPr>
+        <w:t xml:space="preserve"> </w:t>
+      </w:r>
+      <w:r>
+        <w:rPr>
+          <w:color w:val="F5844C"/>
+        </w:rPr>
+        <w:t>#REQUIRED</w:t>
+      </w:r>
+      <w:r>
+        <w:rPr>
+          <w:color w:val="0000FF"/>
+        </w:rPr>
+        <w:t>&gt;</w:t>
+      </w:r>
+      <w:r>
+        <w:br/>
+      </w:r>
+      <w:r>
+        <w:rPr>
+          <w:color w:val="0000FF"/>
+        </w:rPr>
+        <w:t xml:space="preserve">                    &lt;</w:t>
+      </w:r>
+      <w:r>
+        <w:rPr>
+          <w:color w:val="000096"/>
+        </w:rPr>
+        <w:t>!ELEMENT</w:t>
+      </w:r>
+      <w:r>
+        <w:rPr>
+          <w:color w:val="0000FF"/>
+        </w:rPr>
+        <w:t xml:space="preserve"> SensorMeshGrid </w:t>
+      </w:r>
+      <w:r>
+        <w:t>(</w:t>
+      </w:r>
+      <w:r>
+        <w:rPr>
+          <w:color w:val="008C00"/>
+        </w:rPr>
+        <w:t>#PCDATA</w:t>
+      </w:r>
+      <w:r>
+        <w:t>)</w:t>
+      </w:r>
+      <w:r>
+        <w:rPr>
+          <w:color w:val="0000FF"/>
+        </w:rPr>
+        <w:t>&gt;</w:t>
+      </w:r>
+      <w:r>
+        <w:br/>
+      </w:r>
+      <w:r>
+        <w:rPr>
+          <w:color w:val="0000FF"/>
+        </w:rPr>
+        <w:t xml:space="preserve">                    &lt;</w:t>
+      </w:r>
+      <w:r>
+        <w:rPr>
+          <w:color w:val="000096"/>
+        </w:rPr>
+        <w:t>!ELEMENT</w:t>
+      </w:r>
+      <w:r>
+        <w:rPr>
+          <w:color w:val="0000FF"/>
+        </w:rPr>
+        <w:t xml:space="preserve"> NumberOfValusPerSecond </w:t>
+      </w:r>
+      <w:r>
+        <w:t>(</w:t>
+      </w:r>
+      <w:r>
+        <w:rPr>
+          <w:color w:val="008C00"/>
+        </w:rPr>
+        <w:t>#PCDATA</w:t>
+      </w:r>
+      <w:r>
+        <w:t>)</w:t>
+      </w:r>
+      <w:r>
+        <w:rPr>
+          <w:color w:val="0000FF"/>
+        </w:rPr>
+        <w:t>&gt;</w:t>
+      </w:r>
+      <w:r>
+        <w:br/>
+      </w:r>
+      <w:r>
+        <w:rPr>
+          <w:color w:val="0000FF"/>
+        </w:rPr>
+        <w:t xml:space="preserve">            &lt;</w:t>
+      </w:r>
+      <w:r>
+        <w:rPr>
+          <w:color w:val="000096"/>
+        </w:rPr>
+        <w:t>!ELEMENT</w:t>
+      </w:r>
+      <w:r>
+        <w:rPr>
+          <w:color w:val="0000FF"/>
+        </w:rPr>
+        <w:t xml:space="preserve"> Rotors </w:t>
+      </w:r>
+      <w:r>
+        <w:t>(</w:t>
+      </w:r>
+      <w:r>
+        <w:rPr>
+          <w:color w:val="0000FF"/>
+        </w:rPr>
+        <w:t>Rotor</w:t>
+      </w:r>
+      <w:r>
+        <w:t>*)</w:t>
+      </w:r>
+      <w:r>
+        <w:rPr>
+          <w:color w:val="0000FF"/>
+        </w:rPr>
+        <w:t>&gt;</w:t>
+      </w:r>
+      <w:r>
+        <w:br/>
+      </w:r>
+      <w:r>
+        <w:rPr>
+          <w:color w:val="0000FF"/>
+        </w:rPr>
+        <w:t xml:space="preserve">                &lt;</w:t>
+      </w:r>
+      <w:r>
+        <w:rPr>
+          <w:color w:val="000096"/>
+        </w:rPr>
+        <w:t>!ELEMENT</w:t>
+      </w:r>
+      <w:r>
+        <w:rPr>
+          <w:color w:val="0000FF"/>
+        </w:rPr>
+        <w:t xml:space="preserve"> Rotor </w:t>
+      </w:r>
+      <w:r>
+        <w:t>(</w:t>
+      </w:r>
+      <w:r>
+        <w:rPr>
+          <w:color w:val="0000FF"/>
+        </w:rPr>
+        <w:t>RotorMeshGrid</w:t>
+      </w:r>
+      <w:r>
+        <w:t>,</w:t>
+      </w:r>
+      <w:r>
+        <w:rPr>
+          <w:color w:val="0000FF"/>
+        </w:rPr>
+        <w:t xml:space="preserve"> RotorLiftingPower</w:t>
+      </w:r>
+      <w:r>
+        <w:t>)</w:t>
+      </w:r>
+      <w:r>
+        <w:rPr>
+          <w:color w:val="0000FF"/>
+        </w:rPr>
+        <w:t>&gt;</w:t>
+      </w:r>
+      <w:r>
+        <w:br/>
+      </w:r>
+      <w:r>
+        <w:rPr>
+          <w:color w:val="0000FF"/>
+        </w:rPr>
+        <w:lastRenderedPageBreak/>
+        <w:t xml:space="preserve">                    &lt;</w:t>
+      </w:r>
+      <w:r>
+        <w:rPr>
+          <w:color w:val="000096"/>
+        </w:rPr>
+        <w:t>!ELEMENT</w:t>
+      </w:r>
+      <w:r>
+        <w:rPr>
+          <w:color w:val="0000FF"/>
+        </w:rPr>
+        <w:t xml:space="preserve"> RotorMeshGrid </w:t>
+      </w:r>
+      <w:r>
+        <w:t>(</w:t>
+      </w:r>
+      <w:r>
+        <w:rPr>
+          <w:color w:val="008C00"/>
+        </w:rPr>
+        <w:t>#PCDATA</w:t>
+      </w:r>
+      <w:r>
+        <w:t>)</w:t>
+      </w:r>
+      <w:r>
+        <w:rPr>
+          <w:color w:val="0000FF"/>
+        </w:rPr>
+        <w:t>&gt;</w:t>
+      </w:r>
+      <w:r>
+        <w:br/>
+      </w:r>
+      <w:r>
+        <w:rPr>
+          <w:color w:val="0000FF"/>
+        </w:rPr>
+        <w:t xml:space="preserve">                    &lt;</w:t>
+      </w:r>
+      <w:r>
+        <w:rPr>
+          <w:color w:val="000096"/>
+        </w:rPr>
+        <w:t>!ELEMENT</w:t>
+      </w:r>
+      <w:r>
+        <w:rPr>
+          <w:color w:val="0000FF"/>
+        </w:rPr>
+        <w:t xml:space="preserve"> RotorLiftingPower </w:t>
+      </w:r>
+      <w:r>
+        <w:t>(</w:t>
+      </w:r>
+      <w:r>
+        <w:rPr>
+          <w:color w:val="008C00"/>
+        </w:rPr>
+        <w:t>#PCDATA</w:t>
+      </w:r>
+      <w:r>
+        <w:t>)</w:t>
+      </w:r>
+      <w:r>
+        <w:rPr>
+          <w:color w:val="0000FF"/>
+        </w:rPr>
+        <w:t>&gt;</w:t>
+      </w:r>
+      <w:r>
+        <w:br/>
+      </w:r>
+      <w:r>
+        <w:rPr>
+          <w:color w:val="0000FF"/>
+        </w:rPr>
+        <w:t xml:space="preserve">    &lt;</w:t>
+      </w:r>
+      <w:r>
+        <w:rPr>
+          <w:color w:val="000096"/>
+        </w:rPr>
+        <w:t>!ELEMENT</w:t>
+      </w:r>
+      <w:r>
+        <w:rPr>
+          <w:color w:val="0000FF"/>
+        </w:rPr>
+        <w:t xml:space="preserve"> Maps </w:t>
+      </w:r>
+      <w:r>
+        <w:t>(</w:t>
+      </w:r>
+      <w:r>
+        <w:rPr>
+          <w:color w:val="0000FF"/>
+        </w:rPr>
+        <w:t>Map</w:t>
+      </w:r>
+      <w:r>
+        <w:t>*)</w:t>
+      </w:r>
+      <w:r>
+        <w:rPr>
+          <w:color w:val="0000FF"/>
+        </w:rPr>
+        <w:t>&gt;</w:t>
+      </w:r>
+      <w:r>
+        <w:br/>
+      </w:r>
+      <w:r>
+        <w:rPr>
+          <w:color w:val="0000FF"/>
+        </w:rPr>
+        <w:t xml:space="preserve">        &lt;</w:t>
+      </w:r>
+      <w:r>
+        <w:rPr>
+          <w:color w:val="000096"/>
+        </w:rPr>
+        <w:t>!ELEMENT</w:t>
+      </w:r>
+      <w:r>
+        <w:rPr>
+          <w:color w:val="0000FF"/>
+        </w:rPr>
+        <w:t xml:space="preserve"> Map </w:t>
+      </w:r>
+      <w:r>
+        <w:t>(</w:t>
+      </w:r>
+      <w:r>
+        <w:rPr>
+          <w:color w:val="0000FF"/>
+        </w:rPr>
+        <w:t>MapData</w:t>
+      </w:r>
+      <w:r>
+        <w:t>,</w:t>
+      </w:r>
+      <w:r>
+        <w:rPr>
+          <w:color w:val="0000FF"/>
+        </w:rPr>
+        <w:t xml:space="preserve"> Denivelation</w:t>
+      </w:r>
+      <w:r>
+        <w:t>)</w:t>
+      </w:r>
+      <w:r>
+        <w:rPr>
+          <w:color w:val="0000FF"/>
+        </w:rPr>
+        <w:t>&gt;</w:t>
+      </w:r>
+      <w:r>
+        <w:br/>
+      </w:r>
+      <w:r>
+        <w:rPr>
+          <w:color w:val="0000FF"/>
+        </w:rPr>
+        <w:t xml:space="preserve">            &lt;</w:t>
+      </w:r>
+      <w:r>
+        <w:rPr>
+          <w:color w:val="000096"/>
+        </w:rPr>
+        <w:t>!ATTLIST</w:t>
+      </w:r>
+      <w:r>
+        <w:rPr>
+          <w:color w:val="0000FF"/>
+        </w:rPr>
+        <w:t xml:space="preserve"> Map id </w:t>
+      </w:r>
+      <w:r>
+        <w:rPr>
+          <w:color w:val="008C00"/>
+        </w:rPr>
         <w:t>ID</w:t>
       </w:r>
       <w:r>
@@ -2497,1466 +4068,13 @@
         <w:rPr>
           <w:color w:val="0000FF"/>
         </w:rPr>
-        <w:t xml:space="preserve">                                  name </w:t>
+        <w:t xml:space="preserve">                          name </w:t>
       </w:r>
       <w:r>
         <w:rPr>
           <w:color w:val="008C00"/>
         </w:rPr>
         <w:t>CDATA</w:t>
-      </w:r>
-      <w:r>
-        <w:rPr>
-          <w:color w:val="0000FF"/>
-        </w:rPr>
-        <w:t xml:space="preserve"> </w:t>
-      </w:r>
-      <w:r>
-        <w:rPr>
-          <w:color w:val="F5844C"/>
-        </w:rPr>
-        <w:t>#REQUIRED</w:t>
-      </w:r>
-      <w:r>
-        <w:rPr>
-          <w:color w:val="0000FF"/>
-        </w:rPr>
-        <w:t>&gt;</w:t>
-      </w:r>
-      <w:r>
-        <w:br/>
-      </w:r>
-      <w:r>
-        <w:rPr>
-          <w:color w:val="0000FF"/>
-        </w:rPr>
-        <w:t xml:space="preserve">            &lt;</w:t>
-      </w:r>
-      <w:r>
-        <w:rPr>
-          <w:color w:val="000096"/>
-        </w:rPr>
-        <w:t>!ELEMENT</w:t>
-      </w:r>
-      <w:r>
-        <w:rPr>
-          <w:color w:val="0000FF"/>
-        </w:rPr>
-        <w:t xml:space="preserve"> TravelCostEnter </w:t>
-      </w:r>
-      <w:r>
-        <w:t>(</w:t>
-      </w:r>
-      <w:r>
-        <w:rPr>
-          <w:color w:val="008C00"/>
-        </w:rPr>
-        <w:t>#PCDATA</w:t>
-      </w:r>
-      <w:r>
-        <w:t>)</w:t>
-      </w:r>
-      <w:r>
-        <w:rPr>
-          <w:color w:val="0000FF"/>
-        </w:rPr>
-        <w:t>&gt;</w:t>
-      </w:r>
-      <w:r>
-        <w:br/>
-      </w:r>
-      <w:r>
-        <w:rPr>
-          <w:color w:val="0000FF"/>
-        </w:rPr>
-        <w:t xml:space="preserve">            &lt;</w:t>
-      </w:r>
-      <w:r>
-        <w:rPr>
-          <w:color w:val="000096"/>
-        </w:rPr>
-        <w:t>!ELEMENT</w:t>
-      </w:r>
-      <w:r>
-        <w:rPr>
-          <w:color w:val="0000FF"/>
-        </w:rPr>
-        <w:t xml:space="preserve"> TravelCostIn </w:t>
-      </w:r>
-      <w:r>
-        <w:t>(</w:t>
-      </w:r>
-      <w:r>
-        <w:rPr>
-          <w:color w:val="008C00"/>
-        </w:rPr>
-        <w:t>#PCDATA</w:t>
-      </w:r>
-      <w:r>
-        <w:t>)</w:t>
-      </w:r>
-      <w:r>
-        <w:rPr>
-          <w:color w:val="0000FF"/>
-        </w:rPr>
-        <w:t>&gt;</w:t>
-      </w:r>
-      <w:r>
-        <w:br/>
-      </w:r>
-      <w:r>
-        <w:rPr>
-          <w:color w:val="0000FF"/>
-        </w:rPr>
-        <w:t xml:space="preserve">            &lt;</w:t>
-      </w:r>
-      <w:r>
-        <w:rPr>
-          <w:color w:val="000096"/>
-        </w:rPr>
-        <w:t>!ELEMENT</w:t>
-      </w:r>
-      <w:r>
-        <w:rPr>
-          <w:color w:val="0000FF"/>
-        </w:rPr>
-        <w:t xml:space="preserve"> TravelCostExit </w:t>
-      </w:r>
-      <w:r>
-        <w:t>(</w:t>
-      </w:r>
-      <w:r>
-        <w:rPr>
-          <w:color w:val="008C00"/>
-        </w:rPr>
-        <w:t>#PCDATA</w:t>
-      </w:r>
-      <w:r>
-        <w:t>)</w:t>
-      </w:r>
-      <w:r>
-        <w:rPr>
-          <w:color w:val="0000FF"/>
-        </w:rPr>
-        <w:t>&gt;</w:t>
-      </w:r>
-      <w:r>
-        <w:br/>
-      </w:r>
-      <w:r>
-        <w:rPr>
-          <w:color w:val="0000FF"/>
-        </w:rPr>
-        <w:t xml:space="preserve">            &lt;</w:t>
-      </w:r>
-      <w:r>
-        <w:rPr>
-          <w:color w:val="000096"/>
-        </w:rPr>
-        <w:t>!ELEMENT</w:t>
-      </w:r>
-      <w:r>
-        <w:rPr>
-          <w:color w:val="0000FF"/>
-        </w:rPr>
-        <w:t xml:space="preserve"> Damage </w:t>
-      </w:r>
-      <w:r>
-        <w:t>(</w:t>
-      </w:r>
-      <w:r>
-        <w:rPr>
-          <w:color w:val="008C00"/>
-        </w:rPr>
-        <w:t>#PCDATA</w:t>
-      </w:r>
-      <w:r>
-        <w:t>)</w:t>
-      </w:r>
-      <w:r>
-        <w:rPr>
-          <w:color w:val="0000FF"/>
-        </w:rPr>
-        <w:t>&gt;</w:t>
-      </w:r>
-      <w:r>
-        <w:br/>
-      </w:r>
-      <w:r>
-        <w:rPr>
-          <w:color w:val="0000FF"/>
-        </w:rPr>
-        <w:t xml:space="preserve">    &lt;</w:t>
-      </w:r>
-      <w:r>
-        <w:rPr>
-          <w:color w:val="000096"/>
-        </w:rPr>
-        <w:t>!ELEMENT</w:t>
-      </w:r>
-      <w:r>
-        <w:rPr>
-          <w:color w:val="0000FF"/>
-        </w:rPr>
-        <w:t xml:space="preserve"> Robots </w:t>
-      </w:r>
-      <w:r>
-        <w:t>(</w:t>
-      </w:r>
-      <w:r>
-        <w:rPr>
-          <w:color w:val="0000FF"/>
-        </w:rPr>
-        <w:t>Robot</w:t>
-      </w:r>
-      <w:r>
-        <w:t>*)</w:t>
-      </w:r>
-      <w:r>
-        <w:rPr>
-          <w:color w:val="0000FF"/>
-        </w:rPr>
-        <w:t>&gt;</w:t>
-      </w:r>
-      <w:r>
-        <w:br/>
-      </w:r>
-      <w:r>
-        <w:rPr>
-          <w:color w:val="0000FF"/>
-        </w:rPr>
-        <w:t xml:space="preserve">        &lt;</w:t>
-      </w:r>
-      <w:r>
-        <w:rPr>
-          <w:color w:val="000096"/>
-        </w:rPr>
-        <w:t>!ELEMENT</w:t>
-      </w:r>
-      <w:r>
-        <w:rPr>
-          <w:color w:val="0000FF"/>
-        </w:rPr>
-        <w:t xml:space="preserve"> Robot </w:t>
-      </w:r>
-      <w:r>
-        <w:t>(</w:t>
-      </w:r>
-      <w:r>
-        <w:rPr>
-          <w:color w:val="0000FF"/>
-        </w:rPr>
-        <w:t>RobotMeshGrid</w:t>
-      </w:r>
-      <w:r>
-        <w:t>,</w:t>
-      </w:r>
-      <w:r>
-        <w:rPr>
-          <w:color w:val="0000FF"/>
-        </w:rPr>
-        <w:t xml:space="preserve"> Speed</w:t>
-      </w:r>
-      <w:r>
-        <w:t>,</w:t>
-      </w:r>
-      <w:r>
-        <w:rPr>
-          <w:color w:val="0000FF"/>
-        </w:rPr>
-        <w:t xml:space="preserve"> SpeedBack</w:t>
-      </w:r>
-      <w:r>
-        <w:t>,</w:t>
-      </w:r>
-      <w:r>
-        <w:rPr>
-          <w:color w:val="0000FF"/>
-        </w:rPr>
-        <w:t xml:space="preserve"> TurningSpeed</w:t>
-      </w:r>
-      <w:r>
-        <w:t>,</w:t>
-      </w:r>
-      <w:r>
-        <w:rPr>
-          <w:color w:val="0000FF"/>
-        </w:rPr>
-        <w:t xml:space="preserve"> TurningSpeedBack</w:t>
-      </w:r>
-      <w:r>
-        <w:t>,</w:t>
-      </w:r>
-      <w:r>
-        <w:rPr>
-          <w:color w:val="0000FF"/>
-        </w:rPr>
-        <w:t xml:space="preserve"> Wheels</w:t>
-      </w:r>
-      <w:r>
-        <w:t>?,</w:t>
-      </w:r>
-      <w:r>
-        <w:rPr>
-          <w:color w:val="0000FF"/>
-        </w:rPr>
-        <w:t xml:space="preserve"> Sensors</w:t>
-      </w:r>
-      <w:r>
-        <w:t>?,</w:t>
-      </w:r>
-      <w:r>
-        <w:rPr>
-          <w:color w:val="0000FF"/>
-        </w:rPr>
-        <w:t xml:space="preserve"> Rotors</w:t>
-      </w:r>
-      <w:r>
-        <w:t>?)</w:t>
-      </w:r>
-      <w:r>
-        <w:rPr>
-          <w:color w:val="0000FF"/>
-        </w:rPr>
-        <w:t>&gt;</w:t>
-      </w:r>
-      <w:r>
-        <w:br/>
-      </w:r>
-      <w:r>
-        <w:rPr>
-          <w:color w:val="0000FF"/>
-        </w:rPr>
-        <w:t xml:space="preserve">            &lt;</w:t>
-      </w:r>
-      <w:r>
-        <w:rPr>
-          <w:color w:val="000096"/>
-        </w:rPr>
-        <w:t>!ATTLIST</w:t>
-      </w:r>
-      <w:r>
-        <w:rPr>
-          <w:color w:val="0000FF"/>
-        </w:rPr>
-        <w:t xml:space="preserve"> Robot id </w:t>
-      </w:r>
-      <w:r>
-        <w:rPr>
-          <w:color w:val="008C00"/>
-        </w:rPr>
-        <w:t>ID</w:t>
-      </w:r>
-      <w:r>
-        <w:rPr>
-          <w:color w:val="0000FF"/>
-        </w:rPr>
-        <w:t xml:space="preserve"> </w:t>
-      </w:r>
-      <w:r>
-        <w:rPr>
-          <w:color w:val="F5844C"/>
-        </w:rPr>
-        <w:t>#REQUIRED</w:t>
-      </w:r>
-      <w:r>
-        <w:br/>
-      </w:r>
-      <w:r>
-        <w:rPr>
-          <w:color w:val="0000FF"/>
-        </w:rPr>
-        <w:t xml:space="preserve">                            environments </w:t>
-      </w:r>
-      <w:r>
-        <w:rPr>
-          <w:color w:val="008C00"/>
-        </w:rPr>
-        <w:t>IDREFS</w:t>
-      </w:r>
-      <w:r>
-        <w:rPr>
-          <w:color w:val="0000FF"/>
-        </w:rPr>
-        <w:t xml:space="preserve"> </w:t>
-      </w:r>
-      <w:r>
-        <w:rPr>
-          <w:color w:val="F5844C"/>
-        </w:rPr>
-        <w:t>#REQUIRED</w:t>
-      </w:r>
-      <w:r>
-        <w:br/>
-      </w:r>
-      <w:r>
-        <w:rPr>
-          <w:color w:val="0000FF"/>
-        </w:rPr>
-        <w:t xml:space="preserve">                            name </w:t>
-      </w:r>
-      <w:r>
-        <w:rPr>
-          <w:color w:val="008C00"/>
-        </w:rPr>
-        <w:t>CDATA</w:t>
-      </w:r>
-      <w:r>
-        <w:rPr>
-          <w:color w:val="0000FF"/>
-        </w:rPr>
-        <w:t xml:space="preserve"> </w:t>
-      </w:r>
-      <w:r>
-        <w:rPr>
-          <w:color w:val="F5844C"/>
-        </w:rPr>
-        <w:t>#REQUIRED</w:t>
-      </w:r>
-      <w:r>
-        <w:br/>
-      </w:r>
-      <w:r>
-        <w:rPr>
-          <w:color w:val="0000FF"/>
-        </w:rPr>
-        <w:t xml:space="preserve">                            owner </w:t>
-      </w:r>
-      <w:r>
-        <w:rPr>
-          <w:color w:val="008C00"/>
-        </w:rPr>
-        <w:t>CDATA</w:t>
-      </w:r>
-      <w:r>
-        <w:rPr>
-          <w:color w:val="0000FF"/>
-        </w:rPr>
-        <w:t xml:space="preserve"> </w:t>
-      </w:r>
-      <w:r>
-        <w:rPr>
-          <w:color w:val="F5844C"/>
-        </w:rPr>
-        <w:t>#REQUIRED</w:t>
-      </w:r>
-      <w:r>
-        <w:rPr>
-          <w:color w:val="0000FF"/>
-        </w:rPr>
-        <w:t>&gt;</w:t>
-      </w:r>
-      <w:r>
-        <w:br/>
-      </w:r>
-      <w:r>
-        <w:rPr>
-          <w:color w:val="0000FF"/>
-        </w:rPr>
-        <w:t xml:space="preserve">            &lt;</w:t>
-      </w:r>
-      <w:r>
-        <w:rPr>
-          <w:color w:val="000096"/>
-        </w:rPr>
-        <w:t>!ELEMENT</w:t>
-      </w:r>
-      <w:r>
-        <w:rPr>
-          <w:color w:val="0000FF"/>
-        </w:rPr>
-        <w:t xml:space="preserve"> RobotMeshGrid </w:t>
-      </w:r>
-      <w:r>
-        <w:t>(</w:t>
-      </w:r>
-      <w:r>
-        <w:rPr>
-          <w:color w:val="008C00"/>
-        </w:rPr>
-        <w:t>#PCDATA</w:t>
-      </w:r>
-      <w:r>
-        <w:t>)</w:t>
-      </w:r>
-      <w:r>
-        <w:rPr>
-          <w:color w:val="0000FF"/>
-        </w:rPr>
-        <w:t>&gt;</w:t>
-      </w:r>
-      <w:r>
-        <w:br/>
-      </w:r>
-      <w:r>
-        <w:rPr>
-          <w:color w:val="0000FF"/>
-        </w:rPr>
-        <w:t xml:space="preserve">            &lt;</w:t>
-      </w:r>
-      <w:r>
-        <w:rPr>
-          <w:color w:val="000096"/>
-        </w:rPr>
-        <w:t>!ELEMENT</w:t>
-      </w:r>
-      <w:r>
-        <w:rPr>
-          <w:color w:val="0000FF"/>
-        </w:rPr>
-        <w:t xml:space="preserve"> Speed </w:t>
-      </w:r>
-      <w:r>
-        <w:t>(</w:t>
-      </w:r>
-      <w:r>
-        <w:rPr>
-          <w:color w:val="008C00"/>
-        </w:rPr>
-        <w:t>#PCDATA</w:t>
-      </w:r>
-      <w:r>
-        <w:t>)</w:t>
-      </w:r>
-      <w:r>
-        <w:rPr>
-          <w:color w:val="0000FF"/>
-        </w:rPr>
-        <w:t>&gt;</w:t>
-      </w:r>
-      <w:r>
-        <w:br/>
-      </w:r>
-      <w:r>
-        <w:rPr>
-          <w:color w:val="0000FF"/>
-        </w:rPr>
-        <w:t xml:space="preserve">            &lt;</w:t>
-      </w:r>
-      <w:r>
-        <w:rPr>
-          <w:color w:val="000096"/>
-        </w:rPr>
-        <w:t>!ELEMENT</w:t>
-      </w:r>
-      <w:r>
-        <w:rPr>
-          <w:color w:val="0000FF"/>
-        </w:rPr>
-        <w:t xml:space="preserve"> SpeedBack </w:t>
-      </w:r>
-      <w:r>
-        <w:t>(</w:t>
-      </w:r>
-      <w:r>
-        <w:rPr>
-          <w:color w:val="008C00"/>
-        </w:rPr>
-        <w:t>#PCDATA</w:t>
-      </w:r>
-      <w:r>
-        <w:t>)</w:t>
-      </w:r>
-      <w:r>
-        <w:rPr>
-          <w:color w:val="0000FF"/>
-        </w:rPr>
-        <w:t>&gt;</w:t>
-      </w:r>
-      <w:r>
-        <w:br/>
-      </w:r>
-      <w:r>
-        <w:rPr>
-          <w:color w:val="0000FF"/>
-        </w:rPr>
-        <w:t xml:space="preserve">            &lt;</w:t>
-      </w:r>
-      <w:r>
-        <w:rPr>
-          <w:color w:val="000096"/>
-        </w:rPr>
-        <w:t>!ELEMENT</w:t>
-      </w:r>
-      <w:r>
-        <w:rPr>
-          <w:color w:val="0000FF"/>
-        </w:rPr>
-        <w:t xml:space="preserve"> TurningSpeed </w:t>
-      </w:r>
-      <w:r>
-        <w:t>(</w:t>
-      </w:r>
-      <w:r>
-        <w:rPr>
-          <w:color w:val="008C00"/>
-        </w:rPr>
-        <w:t>#PCDATA</w:t>
-      </w:r>
-      <w:r>
-        <w:t>)</w:t>
-      </w:r>
-      <w:r>
-        <w:rPr>
-          <w:color w:val="0000FF"/>
-        </w:rPr>
-        <w:t>&gt;</w:t>
-      </w:r>
-      <w:r>
-        <w:br/>
-      </w:r>
-      <w:r>
-        <w:rPr>
-          <w:color w:val="0000FF"/>
-        </w:rPr>
-        <w:t xml:space="preserve">            &lt;</w:t>
-      </w:r>
-      <w:r>
-        <w:rPr>
-          <w:color w:val="000096"/>
-        </w:rPr>
-        <w:t>!ELEMENT</w:t>
-      </w:r>
-      <w:r>
-        <w:rPr>
-          <w:color w:val="0000FF"/>
-        </w:rPr>
-        <w:t xml:space="preserve"> TurningSpeedBack </w:t>
-      </w:r>
-      <w:r>
-        <w:t>(</w:t>
-      </w:r>
-      <w:r>
-        <w:rPr>
-          <w:color w:val="008C00"/>
-        </w:rPr>
-        <w:t>#PCDATA</w:t>
-      </w:r>
-      <w:r>
-        <w:t>)</w:t>
-      </w:r>
-      <w:r>
-        <w:rPr>
-          <w:color w:val="0000FF"/>
-        </w:rPr>
-        <w:t xml:space="preserve">&gt;            </w:t>
-      </w:r>
-      <w:r>
-        <w:br/>
-      </w:r>
-      <w:r>
-        <w:rPr>
-          <w:color w:val="0000FF"/>
-        </w:rPr>
-        <w:t xml:space="preserve">            &lt;</w:t>
-      </w:r>
-      <w:r>
-        <w:rPr>
-          <w:color w:val="000096"/>
-        </w:rPr>
-        <w:t>!ELEMENT</w:t>
-      </w:r>
-      <w:r>
-        <w:rPr>
-          <w:color w:val="0000FF"/>
-        </w:rPr>
-        <w:t xml:space="preserve"> Wheels </w:t>
-      </w:r>
-      <w:r>
-        <w:t>(</w:t>
-      </w:r>
-      <w:r>
-        <w:rPr>
-          <w:color w:val="0000FF"/>
-        </w:rPr>
-        <w:t>Wheel</w:t>
-      </w:r>
-      <w:r>
-        <w:t>*)</w:t>
-      </w:r>
-      <w:r>
-        <w:rPr>
-          <w:color w:val="0000FF"/>
-        </w:rPr>
-        <w:t xml:space="preserve">&gt;          </w:t>
-      </w:r>
-      <w:r>
-        <w:br/>
-      </w:r>
-      <w:r>
-        <w:rPr>
-          <w:color w:val="0000FF"/>
-        </w:rPr>
-        <w:t xml:space="preserve">                &lt;</w:t>
-      </w:r>
-      <w:r>
-        <w:rPr>
-          <w:color w:val="000096"/>
-        </w:rPr>
-        <w:t>!ELEMENT</w:t>
-      </w:r>
-      <w:r>
-        <w:rPr>
-          <w:color w:val="0000FF"/>
-        </w:rPr>
-        <w:t xml:space="preserve"> Wheel </w:t>
-      </w:r>
-      <w:r>
-        <w:t>(</w:t>
-      </w:r>
-      <w:r>
-        <w:rPr>
-          <w:color w:val="0000FF"/>
-        </w:rPr>
-        <w:t>WheelMeshGrid</w:t>
-      </w:r>
-      <w:r>
-        <w:t>,</w:t>
-      </w:r>
-      <w:r>
-        <w:rPr>
-          <w:color w:val="0000FF"/>
-        </w:rPr>
-        <w:t xml:space="preserve"> WheelDiameter</w:t>
-      </w:r>
-      <w:r>
-        <w:t>,</w:t>
-      </w:r>
-      <w:r>
-        <w:rPr>
-          <w:color w:val="0000FF"/>
-        </w:rPr>
-        <w:t xml:space="preserve"> WheelWidth</w:t>
-      </w:r>
-      <w:r>
-        <w:t>)</w:t>
-      </w:r>
-      <w:r>
-        <w:rPr>
-          <w:color w:val="0000FF"/>
-        </w:rPr>
-        <w:t>&gt;</w:t>
-      </w:r>
-      <w:r>
-        <w:br/>
-      </w:r>
-      <w:r>
-        <w:rPr>
-          <w:color w:val="0000FF"/>
-        </w:rPr>
-        <w:t xml:space="preserve">                    &lt;</w:t>
-      </w:r>
-      <w:r>
-        <w:rPr>
-          <w:color w:val="000096"/>
-        </w:rPr>
-        <w:t>!ATTLIST</w:t>
-      </w:r>
-      <w:r>
-        <w:rPr>
-          <w:color w:val="0000FF"/>
-        </w:rPr>
-        <w:t xml:space="preserve"> Wheel driving </w:t>
-      </w:r>
-      <w:r>
-        <w:t>(</w:t>
-      </w:r>
-      <w:r>
-        <w:rPr>
-          <w:color w:val="0000FF"/>
-        </w:rPr>
-        <w:t>ДА</w:t>
-      </w:r>
-      <w:r>
-        <w:t>|</w:t>
-      </w:r>
-      <w:r>
-        <w:rPr>
-          <w:color w:val="0000FF"/>
-        </w:rPr>
-        <w:t>НЕ</w:t>
-      </w:r>
-      <w:r>
-        <w:t>)</w:t>
-      </w:r>
-      <w:r>
-        <w:rPr>
-          <w:color w:val="0000FF"/>
-        </w:rPr>
-        <w:t xml:space="preserve"> </w:t>
-      </w:r>
-      <w:r>
-        <w:rPr>
-          <w:color w:val="F5844C"/>
-        </w:rPr>
-        <w:t>#REQUIRED</w:t>
-      </w:r>
-      <w:r>
-        <w:rPr>
-          <w:color w:val="0000FF"/>
-        </w:rPr>
-        <w:t>&gt;</w:t>
-      </w:r>
-      <w:r>
-        <w:br/>
-      </w:r>
-      <w:r>
-        <w:rPr>
-          <w:color w:val="0000FF"/>
-        </w:rPr>
-        <w:t xml:space="preserve">                    &lt;</w:t>
-      </w:r>
-      <w:r>
-        <w:rPr>
-          <w:color w:val="000096"/>
-        </w:rPr>
-        <w:t>!ELEMENT</w:t>
-      </w:r>
-      <w:r>
-        <w:rPr>
-          <w:color w:val="0000FF"/>
-        </w:rPr>
-        <w:t xml:space="preserve"> WheelMeshGrid </w:t>
-      </w:r>
-      <w:r>
-        <w:t>(</w:t>
-      </w:r>
-      <w:r>
-        <w:rPr>
-          <w:color w:val="008C00"/>
-        </w:rPr>
-        <w:t>#PCDATA</w:t>
-      </w:r>
-      <w:r>
-        <w:t>)</w:t>
-      </w:r>
-      <w:r>
-        <w:rPr>
-          <w:color w:val="0000FF"/>
-        </w:rPr>
-        <w:t>&gt;</w:t>
-      </w:r>
-      <w:r>
-        <w:br/>
-      </w:r>
-      <w:r>
-        <w:rPr>
-          <w:color w:val="0000FF"/>
-        </w:rPr>
-        <w:t xml:space="preserve">                    &lt;</w:t>
-      </w:r>
-      <w:r>
-        <w:rPr>
-          <w:color w:val="000096"/>
-        </w:rPr>
-        <w:t>!ELEMENT</w:t>
-      </w:r>
-      <w:r>
-        <w:rPr>
-          <w:color w:val="0000FF"/>
-        </w:rPr>
-        <w:t xml:space="preserve"> WheelDiameter </w:t>
-      </w:r>
-      <w:r>
-        <w:t>(</w:t>
-      </w:r>
-      <w:r>
-        <w:rPr>
-          <w:color w:val="008C00"/>
-        </w:rPr>
-        <w:t>#PCDATA</w:t>
-      </w:r>
-      <w:r>
-        <w:t>)</w:t>
-      </w:r>
-      <w:r>
-        <w:rPr>
-          <w:color w:val="0000FF"/>
-        </w:rPr>
-        <w:t>&gt;</w:t>
-      </w:r>
-      <w:r>
-        <w:br/>
-      </w:r>
-      <w:r>
-        <w:rPr>
-          <w:color w:val="0000FF"/>
-        </w:rPr>
-        <w:t xml:space="preserve">                    &lt;</w:t>
-      </w:r>
-      <w:r>
-        <w:rPr>
-          <w:color w:val="000096"/>
-        </w:rPr>
-        <w:t>!ELEMENT</w:t>
-      </w:r>
-      <w:r>
-        <w:rPr>
-          <w:color w:val="0000FF"/>
-        </w:rPr>
-        <w:t xml:space="preserve"> WheelWidth </w:t>
-      </w:r>
-      <w:r>
-        <w:t>(</w:t>
-      </w:r>
-      <w:r>
-        <w:rPr>
-          <w:color w:val="008C00"/>
-        </w:rPr>
-        <w:t>#PCDATA</w:t>
-      </w:r>
-      <w:r>
-        <w:t>)</w:t>
-      </w:r>
-      <w:r>
-        <w:rPr>
-          <w:color w:val="0000FF"/>
-        </w:rPr>
-        <w:t>&gt;</w:t>
-      </w:r>
-      <w:r>
-        <w:br/>
-      </w:r>
-      <w:r>
-        <w:rPr>
-          <w:color w:val="0000FF"/>
-        </w:rPr>
-        <w:t xml:space="preserve">            &lt;</w:t>
-      </w:r>
-      <w:r>
-        <w:rPr>
-          <w:color w:val="000096"/>
-        </w:rPr>
-        <w:t>!ELEMENT</w:t>
-      </w:r>
-      <w:r>
-        <w:rPr>
-          <w:color w:val="0000FF"/>
-        </w:rPr>
-        <w:t xml:space="preserve"> Sensors </w:t>
-      </w:r>
-      <w:r>
-        <w:t>(</w:t>
-      </w:r>
-      <w:r>
-        <w:rPr>
-          <w:color w:val="0000FF"/>
-        </w:rPr>
-        <w:t>Sensor</w:t>
-      </w:r>
-      <w:r>
-        <w:t>*)</w:t>
-      </w:r>
-      <w:r>
-        <w:rPr>
-          <w:color w:val="0000FF"/>
-        </w:rPr>
-        <w:t>&gt;</w:t>
-      </w:r>
-      <w:r>
-        <w:br/>
-      </w:r>
-      <w:r>
-        <w:rPr>
-          <w:color w:val="0000FF"/>
-        </w:rPr>
-        <w:t xml:space="preserve">                &lt;</w:t>
-      </w:r>
-      <w:r>
-        <w:rPr>
-          <w:color w:val="000096"/>
-        </w:rPr>
-        <w:t>!ELEMENT</w:t>
-      </w:r>
-      <w:r>
-        <w:rPr>
-          <w:color w:val="0000FF"/>
-        </w:rPr>
-        <w:t xml:space="preserve"> Sensor </w:t>
-      </w:r>
-      <w:r>
-        <w:t>(</w:t>
-      </w:r>
-      <w:r>
-        <w:rPr>
-          <w:color w:val="0000FF"/>
-        </w:rPr>
-        <w:t>SensorMeshGrid</w:t>
-      </w:r>
-      <w:r>
-        <w:t>,</w:t>
-      </w:r>
-      <w:r>
-        <w:rPr>
-          <w:color w:val="0000FF"/>
-        </w:rPr>
-        <w:t xml:space="preserve"> NumberOfValusPerSecond</w:t>
-      </w:r>
-      <w:r>
-        <w:t>)</w:t>
-      </w:r>
-      <w:r>
-        <w:rPr>
-          <w:color w:val="0000FF"/>
-        </w:rPr>
-        <w:t>&gt;</w:t>
-      </w:r>
-      <w:r>
-        <w:br/>
-      </w:r>
-      <w:r>
-        <w:rPr>
-          <w:color w:val="0000FF"/>
-        </w:rPr>
-        <w:t xml:space="preserve">                    &lt;</w:t>
-      </w:r>
-      <w:r>
-        <w:rPr>
-          <w:color w:val="000096"/>
-        </w:rPr>
-        <w:t>!ATTLIST</w:t>
-      </w:r>
-      <w:r>
-        <w:rPr>
-          <w:color w:val="0000FF"/>
-        </w:rPr>
-        <w:t xml:space="preserve"> Sensor name </w:t>
-      </w:r>
-      <w:r>
-        <w:rPr>
-          <w:color w:val="008C00"/>
-        </w:rPr>
-        <w:t>CDATA</w:t>
-      </w:r>
-      <w:r>
-        <w:rPr>
-          <w:color w:val="0000FF"/>
-        </w:rPr>
-        <w:t xml:space="preserve"> </w:t>
-      </w:r>
-      <w:r>
-        <w:rPr>
-          <w:color w:val="F5844C"/>
-        </w:rPr>
-        <w:t>#REQUIRED</w:t>
-      </w:r>
-      <w:r>
-        <w:br/>
-      </w:r>
-      <w:r>
-        <w:rPr>
-          <w:color w:val="0000FF"/>
-        </w:rPr>
-        <w:t xml:space="preserve">                                     valueType </w:t>
-      </w:r>
-      <w:r>
-        <w:rPr>
-          <w:color w:val="008C00"/>
-        </w:rPr>
-        <w:t>CDATA</w:t>
-      </w:r>
-      <w:r>
-        <w:rPr>
-          <w:color w:val="0000FF"/>
-        </w:rPr>
-        <w:t xml:space="preserve"> </w:t>
-      </w:r>
-      <w:r>
-        <w:rPr>
-          <w:color w:val="F5844C"/>
-        </w:rPr>
-        <w:t>#REQUIRED</w:t>
-      </w:r>
-      <w:r>
-        <w:rPr>
-          <w:color w:val="0000FF"/>
-        </w:rPr>
-        <w:t>&gt;</w:t>
-      </w:r>
-      <w:r>
-        <w:br/>
-      </w:r>
-      <w:r>
-        <w:rPr>
-          <w:color w:val="0000FF"/>
-        </w:rPr>
-        <w:t xml:space="preserve">                    &lt;</w:t>
-      </w:r>
-      <w:r>
-        <w:rPr>
-          <w:color w:val="000096"/>
-        </w:rPr>
-        <w:t>!ELEMENT</w:t>
-      </w:r>
-      <w:r>
-        <w:rPr>
-          <w:color w:val="0000FF"/>
-        </w:rPr>
-        <w:t xml:space="preserve"> SensorMeshGrid </w:t>
-      </w:r>
-      <w:r>
-        <w:t>(</w:t>
-      </w:r>
-      <w:r>
-        <w:rPr>
-          <w:color w:val="008C00"/>
-        </w:rPr>
-        <w:t>#PCDATA</w:t>
-      </w:r>
-      <w:r>
-        <w:t>)</w:t>
-      </w:r>
-      <w:r>
-        <w:rPr>
-          <w:color w:val="0000FF"/>
-        </w:rPr>
-        <w:t>&gt;</w:t>
-      </w:r>
-      <w:r>
-        <w:br/>
-      </w:r>
-      <w:r>
-        <w:rPr>
-          <w:color w:val="0000FF"/>
-        </w:rPr>
-        <w:t xml:space="preserve">                    &lt;</w:t>
-      </w:r>
-      <w:r>
-        <w:rPr>
-          <w:color w:val="000096"/>
-        </w:rPr>
-        <w:t>!ELEMENT</w:t>
-      </w:r>
-      <w:r>
-        <w:rPr>
-          <w:color w:val="0000FF"/>
-        </w:rPr>
-        <w:t xml:space="preserve"> NumberOfValusPerSecond </w:t>
-      </w:r>
-      <w:r>
-        <w:t>(</w:t>
-      </w:r>
-      <w:r>
-        <w:rPr>
-          <w:color w:val="008C00"/>
-        </w:rPr>
-        <w:t>#PCDATA</w:t>
-      </w:r>
-      <w:r>
-        <w:t>)</w:t>
-      </w:r>
-      <w:r>
-        <w:rPr>
-          <w:color w:val="0000FF"/>
-        </w:rPr>
-        <w:t>&gt;</w:t>
-      </w:r>
-      <w:r>
-        <w:br/>
-      </w:r>
-      <w:r>
-        <w:rPr>
-          <w:color w:val="0000FF"/>
-        </w:rPr>
-        <w:t xml:space="preserve">            &lt;</w:t>
-      </w:r>
-      <w:r>
-        <w:rPr>
-          <w:color w:val="000096"/>
-        </w:rPr>
-        <w:t>!ELEMENT</w:t>
-      </w:r>
-      <w:r>
-        <w:rPr>
-          <w:color w:val="0000FF"/>
-        </w:rPr>
-        <w:t xml:space="preserve"> Rotors </w:t>
-      </w:r>
-      <w:r>
-        <w:t>(</w:t>
-      </w:r>
-      <w:r>
-        <w:rPr>
-          <w:color w:val="0000FF"/>
-        </w:rPr>
-        <w:t>Rotor</w:t>
-      </w:r>
-      <w:r>
-        <w:t>*)</w:t>
-      </w:r>
-      <w:r>
-        <w:rPr>
-          <w:color w:val="0000FF"/>
-        </w:rPr>
-        <w:t>&gt;</w:t>
-      </w:r>
-      <w:r>
-        <w:br/>
-      </w:r>
-      <w:r>
-        <w:rPr>
-          <w:color w:val="0000FF"/>
-        </w:rPr>
-        <w:t xml:space="preserve">                &lt;</w:t>
-      </w:r>
-      <w:r>
-        <w:rPr>
-          <w:color w:val="000096"/>
-        </w:rPr>
-        <w:t>!ELEMENT</w:t>
-      </w:r>
-      <w:r>
-        <w:rPr>
-          <w:color w:val="0000FF"/>
-        </w:rPr>
-        <w:t xml:space="preserve"> Rotor </w:t>
-      </w:r>
-      <w:r>
-        <w:t>(</w:t>
-      </w:r>
-      <w:r>
-        <w:rPr>
-          <w:color w:val="0000FF"/>
-        </w:rPr>
-        <w:t>RotorMeshGrid</w:t>
-      </w:r>
-      <w:r>
-        <w:t>,</w:t>
-      </w:r>
-      <w:r>
-        <w:rPr>
-          <w:color w:val="0000FF"/>
-        </w:rPr>
-        <w:t xml:space="preserve"> RotorLiftingPower</w:t>
-      </w:r>
-      <w:r>
-        <w:t>)</w:t>
-      </w:r>
-      <w:r>
-        <w:rPr>
-          <w:color w:val="0000FF"/>
-        </w:rPr>
-        <w:t>&gt;</w:t>
-      </w:r>
-      <w:r>
-        <w:br/>
-      </w:r>
-      <w:r>
-        <w:rPr>
-          <w:color w:val="0000FF"/>
-        </w:rPr>
-        <w:t xml:space="preserve">                    &lt;</w:t>
-      </w:r>
-      <w:r>
-        <w:rPr>
-          <w:color w:val="000096"/>
-        </w:rPr>
-        <w:t>!ELEMENT</w:t>
-      </w:r>
-      <w:r>
-        <w:rPr>
-          <w:color w:val="0000FF"/>
-        </w:rPr>
-        <w:t xml:space="preserve"> RotorMeshGrid </w:t>
-      </w:r>
-      <w:r>
-        <w:t>(</w:t>
-      </w:r>
-      <w:r>
-        <w:rPr>
-          <w:color w:val="008C00"/>
-        </w:rPr>
-        <w:t>#PCDATA</w:t>
-      </w:r>
-      <w:r>
-        <w:t>)</w:t>
-      </w:r>
-      <w:r>
-        <w:rPr>
-          <w:color w:val="0000FF"/>
-        </w:rPr>
-        <w:t>&gt;</w:t>
-      </w:r>
-      <w:r>
-        <w:br/>
-      </w:r>
-      <w:r>
-        <w:rPr>
-          <w:color w:val="0000FF"/>
-        </w:rPr>
-        <w:t xml:space="preserve">                    &lt;</w:t>
-      </w:r>
-      <w:r>
-        <w:rPr>
-          <w:color w:val="000096"/>
-        </w:rPr>
-        <w:t>!ELEMENT</w:t>
-      </w:r>
-      <w:r>
-        <w:rPr>
-          <w:color w:val="0000FF"/>
-        </w:rPr>
-        <w:t xml:space="preserve"> RotorLiftingPower </w:t>
-      </w:r>
-      <w:r>
-        <w:t>(</w:t>
-      </w:r>
-      <w:r>
-        <w:rPr>
-          <w:color w:val="008C00"/>
-        </w:rPr>
-        <w:t>#PCDATA</w:t>
-      </w:r>
-      <w:r>
-        <w:t>)</w:t>
-      </w:r>
-      <w:r>
-        <w:rPr>
-          <w:color w:val="0000FF"/>
-        </w:rPr>
-        <w:t>&gt;</w:t>
-      </w:r>
-      <w:r>
-        <w:br/>
-      </w:r>
-      <w:r>
-        <w:rPr>
-          <w:color w:val="0000FF"/>
-        </w:rPr>
-        <w:t xml:space="preserve">    &lt;</w:t>
-      </w:r>
-      <w:r>
-        <w:rPr>
-          <w:color w:val="000096"/>
-        </w:rPr>
-        <w:t>!ELEMENT</w:t>
-      </w:r>
-      <w:r>
-        <w:rPr>
-          <w:color w:val="0000FF"/>
-        </w:rPr>
-        <w:t xml:space="preserve"> Maps </w:t>
-      </w:r>
-      <w:r>
-        <w:t>(</w:t>
-      </w:r>
-      <w:r>
-        <w:rPr>
-          <w:color w:val="0000FF"/>
-        </w:rPr>
-        <w:t>Map</w:t>
-      </w:r>
-      <w:r>
-        <w:t>*)</w:t>
-      </w:r>
-      <w:r>
-        <w:rPr>
-          <w:color w:val="0000FF"/>
-        </w:rPr>
-        <w:t>&gt;</w:t>
-      </w:r>
-      <w:r>
-        <w:br/>
-      </w:r>
-      <w:r>
-        <w:rPr>
-          <w:color w:val="0000FF"/>
-        </w:rPr>
-        <w:t xml:space="preserve">        &lt;</w:t>
-      </w:r>
-      <w:r>
-        <w:rPr>
-          <w:color w:val="000096"/>
-        </w:rPr>
-        <w:t>!ELEMENT</w:t>
-      </w:r>
-      <w:r>
-        <w:rPr>
-          <w:color w:val="0000FF"/>
-        </w:rPr>
-        <w:t xml:space="preserve"> Map </w:t>
-      </w:r>
-      <w:r>
-        <w:t>(</w:t>
-      </w:r>
-      <w:r>
-        <w:rPr>
-          <w:color w:val="0000FF"/>
-        </w:rPr>
-        <w:t>MapData</w:t>
-      </w:r>
-      <w:r>
-        <w:t>,</w:t>
-      </w:r>
-      <w:r>
-        <w:rPr>
-          <w:color w:val="0000FF"/>
-        </w:rPr>
-        <w:t xml:space="preserve"> Denivelation</w:t>
-      </w:r>
-      <w:r>
-        <w:t>)</w:t>
-      </w:r>
-      <w:r>
-        <w:rPr>
-          <w:color w:val="0000FF"/>
-        </w:rPr>
-        <w:t>&gt;</w:t>
-      </w:r>
-      <w:r>
-        <w:br/>
-      </w:r>
-      <w:r>
-        <w:rPr>
-          <w:color w:val="0000FF"/>
-        </w:rPr>
-        <w:t xml:space="preserve">            &lt;</w:t>
-      </w:r>
-      <w:r>
-        <w:rPr>
-          <w:color w:val="000096"/>
-        </w:rPr>
-        <w:t>!ATTLIST</w:t>
-      </w:r>
-      <w:r>
-        <w:rPr>
-          <w:color w:val="0000FF"/>
-        </w:rPr>
-        <w:t xml:space="preserve"> Map id </w:t>
-      </w:r>
-      <w:r>
-        <w:rPr>
-          <w:color w:val="008C00"/>
-        </w:rPr>
-        <w:t>ID</w:t>
-      </w:r>
-      <w:r>
-        <w:rPr>
-          <w:color w:val="0000FF"/>
-        </w:rPr>
-        <w:t xml:space="preserve"> </w:t>
-      </w:r>
-      <w:r>
-        <w:rPr>
-          <w:color w:val="F5844C"/>
-        </w:rPr>
-        <w:t>#REQUIRED</w:t>
-      </w:r>
-      <w:r>
-        <w:br/>
-      </w:r>
-      <w:r>
-        <w:rPr>
-          <w:color w:val="0000FF"/>
-        </w:rPr>
-        <w:lastRenderedPageBreak/>
-        <w:t xml:space="preserve">                          environments </w:t>
-      </w:r>
-      <w:r>
-        <w:rPr>
-          <w:color w:val="008C00"/>
-        </w:rPr>
-        <w:t>IDREFS</w:t>
       </w:r>
       <w:r>
         <w:rPr>
@@ -4554,15 +4672,15 @@
           <w:szCs w:val="22"/>
           <w:lang w:val="en-US" w:eastAsia="en-US"/>
         </w:rPr>
-        <w:t xml:space="preserve">SimulationName – </w:t>
-      </w:r>
-      <w:r>
-        <w:rPr>
-          <w:rFonts w:eastAsia="Times New Roman"/>
-          <w:szCs w:val="22"/>
-          <w:lang w:val="bg-BG" w:eastAsia="en-US"/>
-        </w:rPr>
-        <w:t>съдържа информация за името на симулацията.</w:t>
+        <w:t xml:space="preserve">SimulationOwnerEmail – </w:t>
+      </w:r>
+      <w:r>
+        <w:rPr>
+          <w:rFonts w:eastAsia="Times New Roman"/>
+          <w:szCs w:val="22"/>
+          <w:lang w:val="bg-BG" w:eastAsia="en-US"/>
+        </w:rPr>
+        <w:t>съдържа информация за пощата на собственика на симулацията.</w:t>
       </w:r>
     </w:p>
     <w:p>
@@ -4583,17 +4701,17 @@
         <w:rPr>
           <w:rFonts w:eastAsia="Times New Roman"/>
           <w:szCs w:val="22"/>
-          <w:lang w:val="en-US" w:eastAsia="en-US"/>
-        </w:rPr>
-        <w:t xml:space="preserve">SimulationOwner – </w:t>
-      </w:r>
-      <w:r>
-        <w:rPr>
-          <w:rFonts w:eastAsia="Times New Roman"/>
-          <w:szCs w:val="22"/>
-          <w:lang w:val="bg-BG" w:eastAsia="en-US"/>
-        </w:rPr>
-        <w:t>съдържа информация за собственика на симулацията.</w:t>
+          <w:lang w:val="bg-BG" w:eastAsia="en-US"/>
+        </w:rPr>
+        <w:t>SimulationDescription</w:t>
+      </w:r>
+      <w:r>
+        <w:rPr>
+          <w:rFonts w:eastAsia="Times New Roman"/>
+          <w:szCs w:val="22"/>
+          <w:lang w:val="bg-BG" w:eastAsia="en-US"/>
+        </w:rPr>
+        <w:t xml:space="preserve"> – съдържа информация за описанието на симулацията.</w:t>
       </w:r>
     </w:p>
     <w:p>
@@ -4614,20 +4732,18 @@
         <w:rPr>
           <w:rFonts w:eastAsia="Times New Roman"/>
           <w:szCs w:val="22"/>
+          <w:lang w:val="bg-BG" w:eastAsia="en-US"/>
+        </w:rPr>
+        <w:t>SimulationRating</w:t>
+      </w:r>
+      <w:r>
+        <w:rPr>
+          <w:rFonts w:eastAsia="Times New Roman"/>
+          <w:szCs w:val="22"/>
           <w:lang w:val="en-US" w:eastAsia="en-US"/>
         </w:rPr>
-        <w:t xml:space="preserve">SimulationOwnerEmail – </w:t>
-      </w:r>
-      <w:r>
-        <w:rPr>
-          <w:rFonts w:eastAsia="Times New Roman"/>
-          <w:szCs w:val="22"/>
-          <w:lang w:val="bg-BG" w:eastAsia="en-US"/>
-        </w:rPr>
-        <w:t>съдържа информация за пощата на собственика на симулацията.</w:t>
-      </w:r>
-      <w:bookmarkStart w:id="0" w:name="_GoBack"/>
-      <w:bookmarkEnd w:id="0"/>
+        <w:t xml:space="preserve"> – съдържа информация за рейтинга на симулацията.</w:t>
+      </w:r>
     </w:p>
     <w:p>
       <w:pPr>
@@ -5215,6 +5331,7 @@
           <w:szCs w:val="22"/>
           <w:lang w:val="bg-BG" w:eastAsia="en-US"/>
         </w:rPr>
+        <w:lastRenderedPageBreak/>
         <w:t>Speed</w:t>
       </w:r>
       <w:r>
@@ -5333,7 +5450,6 @@
           <w:szCs w:val="22"/>
           <w:lang w:val="bg-BG" w:eastAsia="en-US"/>
         </w:rPr>
-        <w:lastRenderedPageBreak/>
         <w:t>TurningSpeed</w:t>
       </w:r>
       <w:r>
@@ -6162,6 +6278,7 @@
           <w:szCs w:val="22"/>
           <w:lang w:val="bg-BG" w:eastAsia="en-US"/>
         </w:rPr>
+        <w:lastRenderedPageBreak/>
         <w:t>Complexity</w:t>
       </w:r>
       <w:r>
@@ -6193,7 +6310,6 @@
           <w:szCs w:val="22"/>
           <w:lang w:val="en-US" w:eastAsia="en-US"/>
         </w:rPr>
-        <w:lastRenderedPageBreak/>
         <w:t xml:space="preserve">Depth – </w:t>
       </w:r>
       <w:r>
@@ -6368,7 +6484,17 @@
           <w:szCs w:val="22"/>
           <w:lang w:val="en-US" w:eastAsia="en-US"/>
         </w:rPr>
-        <w:t xml:space="preserve">name – </w:t>
+        <w:t xml:space="preserve">id </w:t>
+      </w:r>
+      <w:bookmarkStart w:id="1" w:name="OLE_LINK3"/>
+      <w:bookmarkStart w:id="2" w:name="OLE_LINK4"/>
+      <w:r>
+        <w:rPr>
+          <w:rFonts w:eastAsia="Times New Roman"/>
+          <w:szCs w:val="22"/>
+          <w:lang w:val="en-US" w:eastAsia="en-US"/>
+        </w:rPr>
+        <w:t xml:space="preserve">– </w:t>
       </w:r>
       <w:r>
         <w:rPr>
@@ -6384,15 +6510,57 @@
           <w:szCs w:val="22"/>
           <w:lang w:val="en-US" w:eastAsia="en-US"/>
         </w:rPr>
-        <w:t xml:space="preserve">Environment. </w:t>
-      </w:r>
-      <w:r>
-        <w:rPr>
-          <w:rFonts w:eastAsia="Times New Roman"/>
-          <w:szCs w:val="22"/>
-          <w:lang w:val="bg-BG" w:eastAsia="en-US"/>
-        </w:rPr>
-        <w:t>Показва името на околната среда.</w:t>
+        <w:t>RoboSimulation</w:t>
+      </w:r>
+      <w:bookmarkEnd w:id="1"/>
+      <w:bookmarkEnd w:id="2"/>
+      <w:r>
+        <w:rPr>
+          <w:rFonts w:eastAsia="Times New Roman"/>
+          <w:szCs w:val="22"/>
+          <w:lang w:val="en-US" w:eastAsia="en-US"/>
+        </w:rPr>
+        <w:t xml:space="preserve">. </w:t>
+      </w:r>
+      <w:r>
+        <w:rPr>
+          <w:rFonts w:eastAsia="Times New Roman"/>
+          <w:szCs w:val="22"/>
+          <w:lang w:val="bg-BG" w:eastAsia="en-US"/>
+        </w:rPr>
+        <w:t>Пока</w:t>
+      </w:r>
+      <w:r>
+        <w:rPr>
+          <w:rFonts w:eastAsia="Times New Roman"/>
+          <w:szCs w:val="22"/>
+          <w:lang w:val="bg-BG" w:eastAsia="en-US"/>
+        </w:rPr>
+        <w:t>з</w:t>
+      </w:r>
+      <w:r>
+        <w:rPr>
+          <w:rFonts w:eastAsia="Times New Roman"/>
+          <w:szCs w:val="22"/>
+          <w:lang w:val="bg-BG" w:eastAsia="en-US"/>
+        </w:rPr>
+        <w:t xml:space="preserve">ва идентификационният номер на </w:t>
+      </w:r>
+      <w:r>
+        <w:rPr>
+          <w:rFonts w:eastAsia="Times New Roman"/>
+          <w:szCs w:val="22"/>
+          <w:lang w:val="bg-BG" w:eastAsia="en-US"/>
+        </w:rPr>
+        <w:t>симулацията</w:t>
+      </w:r>
+      <w:r>
+        <w:rPr>
+          <w:rFonts w:eastAsia="Times New Roman"/>
+          <w:szCs w:val="22"/>
+          <w:lang w:val="bg-BG" w:eastAsia="en-US"/>
+        </w:rPr>
+        <w:t>.</w:t>
       </w:r>
     </w:p>
     <w:p>
@@ -6413,9 +6581,33 @@
         <w:rPr>
           <w:rFonts w:eastAsia="Times New Roman"/>
           <w:szCs w:val="22"/>
+          <w:lang w:val="bg-BG" w:eastAsia="en-US"/>
+        </w:rPr>
+        <w:t>n</w:t>
+      </w:r>
+      <w:r>
+        <w:rPr>
+          <w:rFonts w:eastAsia="Times New Roman"/>
+          <w:szCs w:val="22"/>
           <w:lang w:val="en-US" w:eastAsia="en-US"/>
         </w:rPr>
-        <w:t xml:space="preserve">id – </w:t>
+        <w:t>ame</w:t>
+      </w:r>
+      <w:r>
+        <w:rPr>
+          <w:rFonts w:eastAsia="Times New Roman"/>
+          <w:szCs w:val="22"/>
+          <w:lang w:val="bg-BG" w:eastAsia="en-US"/>
+        </w:rPr>
+        <w:t xml:space="preserve"> </w:t>
+      </w:r>
+      <w:r>
+        <w:rPr>
+          <w:rFonts w:eastAsia="Times New Roman"/>
+          <w:szCs w:val="22"/>
+          <w:lang w:val="en-US" w:eastAsia="en-US"/>
+        </w:rPr>
+        <w:t xml:space="preserve">– </w:t>
       </w:r>
       <w:r>
         <w:rPr>
@@ -6431,23 +6623,23 @@
           <w:szCs w:val="22"/>
           <w:lang w:val="en-US" w:eastAsia="en-US"/>
         </w:rPr>
-        <w:t xml:space="preserve">Environment. </w:t>
-      </w:r>
-      <w:r>
-        <w:rPr>
-          <w:rFonts w:eastAsia="Times New Roman"/>
-          <w:szCs w:val="22"/>
-          <w:lang w:val="bg-BG" w:eastAsia="en-US"/>
-        </w:rPr>
-        <w:t>Показва и</w:t>
-      </w:r>
-      <w:r>
-        <w:rPr>
-          <w:rFonts w:eastAsia="Times New Roman"/>
-          <w:szCs w:val="22"/>
-          <w:lang w:val="bg-BG" w:eastAsia="en-US"/>
-        </w:rPr>
-        <w:t>дентификационният номер на всяка от околните среди.</w:t>
+        <w:t xml:space="preserve">RoboSimulation. </w:t>
+      </w:r>
+      <w:r>
+        <w:rPr>
+          <w:rFonts w:eastAsia="Times New Roman"/>
+          <w:szCs w:val="22"/>
+          <w:lang w:val="bg-BG" w:eastAsia="en-US"/>
+        </w:rPr>
+        <w:t>Показва</w:t>
+      </w:r>
+      <w:r>
+        <w:rPr>
+          <w:rFonts w:eastAsia="Times New Roman"/>
+          <w:szCs w:val="22"/>
+          <w:lang w:val="bg-BG" w:eastAsia="en-US"/>
+        </w:rPr>
+        <w:t xml:space="preserve"> името на симулацията.</w:t>
       </w:r>
     </w:p>
     <w:p>
@@ -6459,8 +6651,9 @@
         </w:numPr>
         <w:spacing w:line="360" w:lineRule="auto"/>
         <w:rPr>
-          <w:rFonts w:ascii="Verdana" w:eastAsia="Verdana" w:hAnsi="Verdana" w:cs="Verdana"/>
-          <w:sz w:val="22"/>
+          <w:rFonts w:eastAsia="Times New Roman"/>
+          <w:szCs w:val="22"/>
+          <w:lang w:val="bg-BG" w:eastAsia="en-US"/>
         </w:rPr>
       </w:pPr>
       <w:r>
@@ -6469,7 +6662,15 @@
           <w:szCs w:val="22"/>
           <w:lang w:val="en-US" w:eastAsia="en-US"/>
         </w:rPr>
-        <w:t xml:space="preserve">id – </w:t>
+        <w:t xml:space="preserve">owner </w:t>
+      </w:r>
+      <w:r>
+        <w:rPr>
+          <w:rFonts w:eastAsia="Times New Roman"/>
+          <w:szCs w:val="22"/>
+          <w:lang w:val="en-US" w:eastAsia="en-US"/>
+        </w:rPr>
+        <w:t xml:space="preserve">– </w:t>
       </w:r>
       <w:r>
         <w:rPr>
@@ -6485,47 +6686,23 @@
           <w:szCs w:val="22"/>
           <w:lang w:val="en-US" w:eastAsia="en-US"/>
         </w:rPr>
-        <w:t xml:space="preserve">Robot. </w:t>
-      </w:r>
-      <w:r>
-        <w:rPr>
-          <w:rFonts w:eastAsia="Times New Roman"/>
-          <w:szCs w:val="22"/>
-          <w:lang w:val="bg-BG" w:eastAsia="en-US"/>
-        </w:rPr>
-        <w:t>Пока</w:t>
-      </w:r>
-      <w:r>
-        <w:rPr>
-          <w:rFonts w:eastAsia="Times New Roman"/>
-          <w:szCs w:val="22"/>
-          <w:lang w:val="bg-BG" w:eastAsia="en-US"/>
-        </w:rPr>
-        <w:t>з</w:t>
-      </w:r>
-      <w:r>
-        <w:rPr>
-          <w:rFonts w:eastAsia="Times New Roman"/>
-          <w:szCs w:val="22"/>
-          <w:lang w:val="bg-BG" w:eastAsia="en-US"/>
-        </w:rPr>
-        <w:tab/>
-      </w:r>
-      <w:r>
-        <w:rPr>
-          <w:rFonts w:eastAsia="Times New Roman"/>
-          <w:szCs w:val="22"/>
-          <w:lang w:val="bg-BG" w:eastAsia="en-US"/>
-        </w:rPr>
-        <w:t>ва и</w:t>
-      </w:r>
-      <w:r>
-        <w:rPr>
-          <w:rFonts w:eastAsia="Times New Roman"/>
-          <w:szCs w:val="22"/>
-          <w:lang w:val="bg-BG" w:eastAsia="en-US"/>
-        </w:rPr>
-        <w:t>дентификационният номер на всеки от роботите.</w:t>
+        <w:t>RoboSimulation</w:t>
+      </w:r>
+      <w:r>
+        <w:rPr>
+          <w:rFonts w:eastAsia="Times New Roman"/>
+          <w:szCs w:val="22"/>
+          <w:lang w:val="bg-BG" w:eastAsia="en-US"/>
+        </w:rPr>
+        <w:t>. Показва</w:t>
+      </w:r>
+      <w:r>
+        <w:rPr>
+          <w:rFonts w:eastAsia="Times New Roman"/>
+          <w:szCs w:val="22"/>
+          <w:lang w:val="bg-BG" w:eastAsia="en-US"/>
+        </w:rPr>
+        <w:t xml:space="preserve"> собственика на симулацията.</w:t>
       </w:r>
     </w:p>
     <w:p>
@@ -6537,56 +6714,42 @@
         </w:numPr>
         <w:spacing w:line="360" w:lineRule="auto"/>
         <w:rPr>
-          <w:rFonts w:eastAsia="Verdana"/>
-        </w:rPr>
-      </w:pPr>
-      <w:r>
-        <w:rPr>
-          <w:rFonts w:eastAsia="Verdana"/>
-        </w:rPr>
-        <w:t>environments</w:t>
-      </w:r>
-      <w:r>
-        <w:rPr>
-          <w:rFonts w:eastAsia="Verdana"/>
-          <w:lang w:val="bg-BG"/>
-        </w:rPr>
-        <w:t xml:space="preserve"> – </w:t>
-      </w:r>
-      <w:r>
-        <w:rPr>
-          <w:rFonts w:eastAsia="Verdana"/>
-          <w:lang w:val="en-US"/>
-        </w:rPr>
-        <w:t xml:space="preserve">атрибут </w:t>
-      </w:r>
-      <w:r>
-        <w:rPr>
-          <w:rFonts w:eastAsia="Verdana"/>
-          <w:lang w:val="bg-BG"/>
-        </w:rPr>
-        <w:t xml:space="preserve">на елемента </w:t>
-      </w:r>
-      <w:r>
-        <w:rPr>
-          <w:rFonts w:eastAsia="Verdana"/>
-          <w:lang w:val="en-US"/>
-        </w:rPr>
-        <w:t xml:space="preserve">Robot. </w:t>
-      </w:r>
-      <w:r>
-        <w:rPr>
-          <w:rFonts w:eastAsia="Verdana"/>
-          <w:lang w:val="bg-BG"/>
-        </w:rPr>
-        <w:t>Показва и</w:t>
-      </w:r>
-      <w:r>
-        <w:rPr>
-          <w:rFonts w:eastAsia="Verdana"/>
-          <w:lang w:val="bg-BG"/>
-        </w:rPr>
-        <w:t>дентификационните номера на околните среди, които конкретния робот може да преминава.</w:t>
+          <w:rFonts w:eastAsia="Times New Roman"/>
+          <w:szCs w:val="22"/>
+          <w:lang w:val="bg-BG" w:eastAsia="en-US"/>
+        </w:rPr>
+      </w:pPr>
+      <w:r>
+        <w:rPr>
+          <w:rFonts w:eastAsia="Times New Roman"/>
+          <w:szCs w:val="22"/>
+          <w:lang w:val="en-US" w:eastAsia="en-US"/>
+        </w:rPr>
+        <w:t xml:space="preserve">name – </w:t>
+      </w:r>
+      <w:r>
+        <w:rPr>
+          <w:rFonts w:eastAsia="Times New Roman"/>
+          <w:szCs w:val="22"/>
+          <w:lang w:val="bg-BG" w:eastAsia="en-US"/>
+        </w:rPr>
+        <w:t xml:space="preserve">атрибут на елемента </w:t>
+      </w:r>
+      <w:r>
+        <w:rPr>
+          <w:rFonts w:eastAsia="Times New Roman"/>
+          <w:szCs w:val="22"/>
+          <w:lang w:val="en-US" w:eastAsia="en-US"/>
+        </w:rPr>
+        <w:t xml:space="preserve">Environment. </w:t>
+      </w:r>
+      <w:r>
+        <w:rPr>
+          <w:rFonts w:eastAsia="Times New Roman"/>
+          <w:szCs w:val="22"/>
+          <w:lang w:val="bg-BG" w:eastAsia="en-US"/>
+        </w:rPr>
+        <w:t>Показва името на околната среда.</w:t>
       </w:r>
     </w:p>
     <w:p>
@@ -6598,36 +6761,50 @@
         </w:numPr>
         <w:spacing w:line="360" w:lineRule="auto"/>
         <w:rPr>
-          <w:rFonts w:eastAsia="Verdana"/>
-        </w:rPr>
-      </w:pPr>
-      <w:r>
-        <w:rPr>
-          <w:rFonts w:eastAsia="Verdana"/>
-          <w:lang w:val="en-US"/>
-        </w:rPr>
-        <w:t xml:space="preserve">name – </w:t>
-      </w:r>
-      <w:r>
-        <w:rPr>
-          <w:rFonts w:eastAsia="Verdana"/>
-          <w:lang w:val="bg-BG"/>
+          <w:rFonts w:eastAsia="Times New Roman"/>
+          <w:szCs w:val="22"/>
+          <w:lang w:val="bg-BG" w:eastAsia="en-US"/>
+        </w:rPr>
+      </w:pPr>
+      <w:r>
+        <w:rPr>
+          <w:rFonts w:eastAsia="Times New Roman"/>
+          <w:szCs w:val="22"/>
+          <w:lang w:val="en-US" w:eastAsia="en-US"/>
+        </w:rPr>
+        <w:t xml:space="preserve">id – </w:t>
+      </w:r>
+      <w:r>
+        <w:rPr>
+          <w:rFonts w:eastAsia="Times New Roman"/>
+          <w:szCs w:val="22"/>
+          <w:lang w:val="bg-BG" w:eastAsia="en-US"/>
         </w:rPr>
         <w:t xml:space="preserve">атрибут на елемента </w:t>
       </w:r>
       <w:r>
         <w:rPr>
-          <w:rFonts w:eastAsia="Verdana"/>
-          <w:lang w:val="en-US"/>
-        </w:rPr>
-        <w:t xml:space="preserve">Robot. </w:t>
-      </w:r>
-      <w:r>
-        <w:rPr>
-          <w:rFonts w:eastAsia="Verdana"/>
-          <w:lang w:val="bg-BG"/>
-        </w:rPr>
-        <w:t>Показва името на робота.</w:t>
+          <w:rFonts w:eastAsia="Times New Roman"/>
+          <w:szCs w:val="22"/>
+          <w:lang w:val="en-US" w:eastAsia="en-US"/>
+        </w:rPr>
+        <w:t xml:space="preserve">Environment. </w:t>
+      </w:r>
+      <w:r>
+        <w:rPr>
+          <w:rFonts w:eastAsia="Times New Roman"/>
+          <w:szCs w:val="22"/>
+          <w:lang w:val="bg-BG" w:eastAsia="en-US"/>
+        </w:rPr>
+        <w:t>Показва и</w:t>
+      </w:r>
+      <w:r>
+        <w:rPr>
+          <w:rFonts w:eastAsia="Times New Roman"/>
+          <w:szCs w:val="22"/>
+          <w:lang w:val="bg-BG" w:eastAsia="en-US"/>
+        </w:rPr>
+        <w:t>дентификационният номер на всяка от околните среди.</w:t>
       </w:r>
     </w:p>
     <w:p>
@@ -6644,37 +6821,80 @@
       </w:pPr>
       <w:r>
         <w:rPr>
-          <w:rFonts w:eastAsia="Verdana"/>
-        </w:rPr>
-        <w:t>Owner</w:t>
-      </w:r>
-      <w:r>
-        <w:rPr>
-          <w:rFonts w:eastAsia="Verdana"/>
-        </w:rPr>
-        <w:t xml:space="preserve"> </w:t>
-      </w:r>
-      <w:r>
-        <w:rPr>
-          <w:rFonts w:eastAsia="Verdana"/>
-          <w:lang w:val="bg-BG"/>
-        </w:rPr>
-        <w:t xml:space="preserve">– атрибут на елемента </w:t>
-      </w:r>
-      <w:r>
-        <w:rPr>
-          <w:rFonts w:eastAsia="Verdana"/>
-          <w:lang w:val="en-US"/>
+          <w:rFonts w:eastAsia="Times New Roman"/>
+          <w:szCs w:val="22"/>
+          <w:lang w:val="en-US" w:eastAsia="en-US"/>
+        </w:rPr>
+        <w:t xml:space="preserve">id </w:t>
+      </w:r>
+      <w:bookmarkStart w:id="3" w:name="OLE_LINK1"/>
+      <w:bookmarkStart w:id="4" w:name="OLE_LINK2"/>
+      <w:r>
+        <w:rPr>
+          <w:rFonts w:eastAsia="Times New Roman"/>
+          <w:szCs w:val="22"/>
+          <w:lang w:val="en-US" w:eastAsia="en-US"/>
+        </w:rPr>
+        <w:t xml:space="preserve">– </w:t>
+      </w:r>
+      <w:r>
+        <w:rPr>
+          <w:rFonts w:eastAsia="Times New Roman"/>
+          <w:szCs w:val="22"/>
+          <w:lang w:val="bg-BG" w:eastAsia="en-US"/>
+        </w:rPr>
+        <w:t xml:space="preserve">атрибут на елемента </w:t>
+      </w:r>
+      <w:r>
+        <w:rPr>
+          <w:rFonts w:eastAsia="Times New Roman"/>
+          <w:szCs w:val="22"/>
+          <w:lang w:val="en-US" w:eastAsia="en-US"/>
         </w:rPr>
         <w:t xml:space="preserve">Robot. </w:t>
       </w:r>
       <w:r>
         <w:rPr>
-          <w:rFonts w:eastAsia="Verdana"/>
-          <w:lang w:val="bg-BG"/>
-        </w:rPr>
-        <w:t>Показва собственика на робота.</w:t>
-      </w:r>
+          <w:rFonts w:eastAsia="Times New Roman"/>
+          <w:szCs w:val="22"/>
+          <w:lang w:val="bg-BG" w:eastAsia="en-US"/>
+        </w:rPr>
+        <w:t>Пока</w:t>
+      </w:r>
+      <w:r>
+        <w:rPr>
+          <w:rFonts w:eastAsia="Times New Roman"/>
+          <w:szCs w:val="22"/>
+          <w:lang w:val="bg-BG" w:eastAsia="en-US"/>
+        </w:rPr>
+        <w:t>з</w:t>
+      </w:r>
+      <w:r>
+        <w:rPr>
+          <w:rFonts w:eastAsia="Times New Roman"/>
+          <w:szCs w:val="22"/>
+          <w:lang w:val="bg-BG" w:eastAsia="en-US"/>
+        </w:rPr>
+        <w:tab/>
+      </w:r>
+      <w:r>
+        <w:rPr>
+          <w:rFonts w:eastAsia="Times New Roman"/>
+          <w:szCs w:val="22"/>
+          <w:lang w:val="bg-BG" w:eastAsia="en-US"/>
+        </w:rPr>
+        <w:t>ва и</w:t>
+      </w:r>
+      <w:r>
+        <w:rPr>
+          <w:rFonts w:eastAsia="Times New Roman"/>
+          <w:szCs w:val="22"/>
+          <w:lang w:val="bg-BG" w:eastAsia="en-US"/>
+        </w:rPr>
+        <w:t>дентификационният номер на всеки от роботите.</w:t>
+      </w:r>
+      <w:bookmarkEnd w:id="3"/>
+      <w:bookmarkEnd w:id="4"/>
     </w:p>
     <w:p>
       <w:pPr>
@@ -6693,7 +6913,7 @@
           <w:rFonts w:eastAsia="Verdana"/>
           <w:lang w:val="en-US"/>
         </w:rPr>
-        <w:t xml:space="preserve">driving – </w:t>
+        <w:t xml:space="preserve">name – </w:t>
       </w:r>
       <w:r>
         <w:rPr>
@@ -6707,42 +6927,14 @@
           <w:rFonts w:eastAsia="Verdana"/>
           <w:lang w:val="en-US"/>
         </w:rPr>
-        <w:t xml:space="preserve">Wheel. </w:t>
+        <w:t xml:space="preserve">Robot. </w:t>
       </w:r>
       <w:r>
         <w:rPr>
           <w:rFonts w:eastAsia="Verdana"/>
           <w:lang w:val="bg-BG"/>
         </w:rPr>
-        <w:t>Показва дали конкретното колело на робота е задвижващо или не</w:t>
-      </w:r>
-      <w:r>
-        <w:rPr>
-          <w:rFonts w:eastAsia="Verdana"/>
-          <w:lang w:val="bg-BG"/>
-        </w:rPr>
-        <w:t xml:space="preserve">. </w:t>
-      </w:r>
-      <w:r>
-        <w:rPr>
-          <w:rFonts w:eastAsia="Verdana"/>
-          <w:lang w:val="bg-BG"/>
-        </w:rPr>
-        <w:t>(ДА</w:t>
-      </w:r>
-      <w:r>
-        <w:rPr>
-          <w:rFonts w:eastAsia="Verdana"/>
-          <w:lang w:val="en-US"/>
-        </w:rPr>
-        <w:t>|</w:t>
-      </w:r>
-      <w:r>
-        <w:rPr>
-          <w:rFonts w:eastAsia="Verdana"/>
-          <w:lang w:val="bg-BG"/>
-        </w:rPr>
-        <w:t>НЕ) стойности.</w:t>
+        <w:t>Показва името на робота.</w:t>
       </w:r>
     </w:p>
     <w:p>
@@ -6760,30 +6952,35 @@
       <w:r>
         <w:rPr>
           <w:rFonts w:eastAsia="Verdana"/>
-          <w:lang w:val="en-US"/>
-        </w:rPr>
-        <w:t xml:space="preserve">name – </w:t>
+        </w:rPr>
+        <w:t>Owner</w:t>
       </w:r>
       <w:r>
         <w:rPr>
           <w:rFonts w:eastAsia="Verdana"/>
-          <w:lang w:val="bg-BG"/>
-        </w:rPr>
-        <w:t xml:space="preserve">атрибут на елемента </w:t>
+        </w:rPr>
+        <w:t xml:space="preserve"> </w:t>
+      </w:r>
+      <w:r>
+        <w:rPr>
+          <w:rFonts w:eastAsia="Verdana"/>
+          <w:lang w:val="bg-BG"/>
+        </w:rPr>
+        <w:t xml:space="preserve">– атрибут на елемента </w:t>
       </w:r>
       <w:r>
         <w:rPr>
           <w:rFonts w:eastAsia="Verdana"/>
           <w:lang w:val="en-US"/>
         </w:rPr>
-        <w:t xml:space="preserve">Sensor. </w:t>
+        <w:t xml:space="preserve">Robot. </w:t>
       </w:r>
       <w:r>
         <w:rPr>
           <w:rFonts w:eastAsia="Verdana"/>
           <w:lang w:val="bg-BG"/>
         </w:rPr>
-        <w:t>Показва името на робота.</w:t>
+        <w:t>Показва собственика на робота.</w:t>
       </w:r>
     </w:p>
     <w:p>
@@ -6795,45 +6992,64 @@
         </w:numPr>
         <w:spacing w:line="360" w:lineRule="auto"/>
         <w:rPr>
-          <w:rFonts w:eastAsia="Times New Roman"/>
-          <w:szCs w:val="22"/>
-          <w:lang w:val="bg-BG" w:eastAsia="en-US"/>
-        </w:rPr>
-      </w:pPr>
-      <w:r>
-        <w:rPr>
           <w:rFonts w:eastAsia="Verdana"/>
         </w:rPr>
-        <w:t xml:space="preserve">valueType – </w:t>
-      </w:r>
-      <w:r>
-        <w:rPr>
-          <w:rFonts w:eastAsia="Verdana"/>
-          <w:lang w:val="bg-BG"/>
-        </w:rPr>
-        <w:t xml:space="preserve">атрибут на елемента </w:t>
-      </w:r>
+      </w:pPr>
       <w:r>
         <w:rPr>
           <w:rFonts w:eastAsia="Verdana"/>
           <w:lang w:val="en-US"/>
         </w:rPr>
-        <w:t xml:space="preserve">Sensor. </w:t>
+        <w:t xml:space="preserve">driving – </w:t>
       </w:r>
       <w:r>
         <w:rPr>
           <w:rFonts w:eastAsia="Verdana"/>
           <w:lang w:val="bg-BG"/>
         </w:rPr>
-        <w:t xml:space="preserve">Показва </w:t>
-      </w:r>
-      <w:r>
-        <w:rPr>
-          <w:rFonts w:eastAsia="Times New Roman"/>
-          <w:szCs w:val="22"/>
-          <w:lang w:val="bg-BG" w:eastAsia="en-US"/>
-        </w:rPr>
-        <w:t>каква величина измерва сензора(например температура, разстояние до обект и т.н.).</w:t>
+        <w:t xml:space="preserve">атрибут на елемента </w:t>
+      </w:r>
+      <w:r>
+        <w:rPr>
+          <w:rFonts w:eastAsia="Verdana"/>
+          <w:lang w:val="en-US"/>
+        </w:rPr>
+        <w:t xml:space="preserve">Wheel. </w:t>
+      </w:r>
+      <w:r>
+        <w:rPr>
+          <w:rFonts w:eastAsia="Verdana"/>
+          <w:lang w:val="bg-BG"/>
+        </w:rPr>
+        <w:t>Показва дали конкретното колело на робота е задвижващо или не</w:t>
+      </w:r>
+      <w:r>
+        <w:rPr>
+          <w:rFonts w:eastAsia="Verdana"/>
+          <w:lang w:val="bg-BG"/>
+        </w:rPr>
+        <w:t xml:space="preserve">. </w:t>
+      </w:r>
+      <w:r>
+        <w:rPr>
+          <w:rFonts w:eastAsia="Verdana"/>
+          <w:lang w:val="bg-BG"/>
+        </w:rPr>
+        <w:t>(ДА</w:t>
+      </w:r>
+      <w:r>
+        <w:rPr>
+          <w:rFonts w:eastAsia="Verdana"/>
+          <w:lang w:val="en-US"/>
+        </w:rPr>
+        <w:t>|</w:t>
+      </w:r>
+      <w:r>
+        <w:rPr>
+          <w:rFonts w:eastAsia="Verdana"/>
+          <w:lang w:val="bg-BG"/>
+        </w:rPr>
+        <w:t>НЕ) стойности.</w:t>
       </w:r>
     </w:p>
     <w:p>
@@ -6853,28 +7069,7 @@
           <w:rFonts w:eastAsia="Verdana"/>
           <w:lang w:val="en-US"/>
         </w:rPr>
-        <w:t>id</w:t>
-      </w:r>
-      <w:r>
-        <w:rPr>
-          <w:rFonts w:eastAsia="Verdana"/>
-          <w:lang w:val="bg-BG"/>
-        </w:rPr>
-        <w:t xml:space="preserve"> </w:t>
-      </w:r>
-      <w:r>
-        <w:rPr>
-          <w:rFonts w:eastAsia="Verdana"/>
-          <w:lang w:val="bg-BG"/>
-        </w:rPr>
-        <w:t>–</w:t>
-      </w:r>
-      <w:r>
-        <w:rPr>
-          <w:rFonts w:eastAsia="Verdana"/>
-          <w:lang w:val="bg-BG"/>
-        </w:rPr>
-        <w:t xml:space="preserve"> </w:t>
+        <w:t xml:space="preserve">name – </w:t>
       </w:r>
       <w:r>
         <w:rPr>
@@ -6888,28 +7083,14 @@
           <w:rFonts w:eastAsia="Verdana"/>
           <w:lang w:val="en-US"/>
         </w:rPr>
-        <w:t xml:space="preserve">Map. </w:t>
+        <w:t xml:space="preserve">Sensor. </w:t>
       </w:r>
       <w:r>
         <w:rPr>
           <w:rFonts w:eastAsia="Verdana"/>
           <w:lang w:val="bg-BG"/>
         </w:rPr>
-        <w:t>Показва и</w:t>
-      </w:r>
-      <w:r>
-        <w:rPr>
-          <w:rFonts w:eastAsia="Verdana"/>
-          <w:lang w:val="bg-BG"/>
-        </w:rPr>
-        <w:t>дентификационният номер на всяка от картите</w:t>
-      </w:r>
-      <w:r>
-        <w:rPr>
-          <w:rFonts w:eastAsia="Verdana"/>
-          <w:lang w:val="en-US"/>
-        </w:rPr>
-        <w:t>.</w:t>
+        <w:t>Показва името на робота.</w:t>
       </w:r>
     </w:p>
     <w:p>
@@ -6921,42 +7102,45 @@
         </w:numPr>
         <w:spacing w:line="360" w:lineRule="auto"/>
         <w:rPr>
+          <w:rFonts w:eastAsia="Times New Roman"/>
+          <w:szCs w:val="22"/>
+          <w:lang w:val="bg-BG" w:eastAsia="en-US"/>
+        </w:rPr>
+      </w:pPr>
+      <w:r>
+        <w:rPr>
           <w:rFonts w:eastAsia="Verdana"/>
         </w:rPr>
-      </w:pPr>
+        <w:t xml:space="preserve">valueType – </w:t>
+      </w:r>
       <w:r>
         <w:rPr>
           <w:rFonts w:eastAsia="Verdana"/>
-        </w:rPr>
-        <w:t>environments</w:t>
-      </w:r>
-      <w:r>
-        <w:rPr>
-          <w:rFonts w:eastAsia="Verdana"/>
-          <w:lang w:val="bg-BG"/>
-        </w:rPr>
-        <w:t xml:space="preserve"> – атрибут на елемента </w:t>
+          <w:lang w:val="bg-BG"/>
+        </w:rPr>
+        <w:t xml:space="preserve">атрибут на елемента </w:t>
       </w:r>
       <w:r>
         <w:rPr>
           <w:rFonts w:eastAsia="Verdana"/>
           <w:lang w:val="en-US"/>
         </w:rPr>
-        <w:t>Map</w:t>
+        <w:t xml:space="preserve">Sensor. </w:t>
       </w:r>
       <w:r>
         <w:rPr>
           <w:rFonts w:eastAsia="Verdana"/>
           <w:lang w:val="bg-BG"/>
         </w:rPr>
-        <w:t>. Показва и</w:t>
-      </w:r>
-      <w:r>
-        <w:rPr>
-          <w:rFonts w:eastAsia="Verdana"/>
-          <w:lang w:val="bg-BG"/>
-        </w:rPr>
-        <w:t>дентификационните номера на околните среди, които конкретната ката съдържа.</w:t>
+        <w:t xml:space="preserve">Показва </w:t>
+      </w:r>
+      <w:r>
+        <w:rPr>
+          <w:rFonts w:eastAsia="Times New Roman"/>
+          <w:szCs w:val="22"/>
+          <w:lang w:val="bg-BG" w:eastAsia="en-US"/>
+        </w:rPr>
+        <w:t>каква величина измерва сензора(например температура, разстояние до обект и т.н.).</w:t>
       </w:r>
     </w:p>
     <w:p>
@@ -6976,35 +7160,63 @@
           <w:rFonts w:eastAsia="Verdana"/>
           <w:lang w:val="en-US"/>
         </w:rPr>
-        <w:t xml:space="preserve">id – </w:t>
+        <w:t>id</w:t>
       </w:r>
       <w:r>
         <w:rPr>
           <w:rFonts w:eastAsia="Verdana"/>
           <w:lang w:val="bg-BG"/>
         </w:rPr>
+        <w:t xml:space="preserve"> </w:t>
+      </w:r>
+      <w:r>
+        <w:rPr>
+          <w:rFonts w:eastAsia="Verdana"/>
+          <w:lang w:val="bg-BG"/>
+        </w:rPr>
+        <w:t>–</w:t>
+      </w:r>
+      <w:r>
+        <w:rPr>
+          <w:rFonts w:eastAsia="Verdana"/>
+          <w:lang w:val="bg-BG"/>
+        </w:rPr>
+        <w:t xml:space="preserve"> </w:t>
+      </w:r>
+      <w:r>
+        <w:rPr>
+          <w:rFonts w:eastAsia="Verdana"/>
+          <w:lang w:val="bg-BG"/>
+        </w:rPr>
         <w:t xml:space="preserve">атрибут на елемента </w:t>
       </w:r>
       <w:r>
         <w:rPr>
           <w:rFonts w:eastAsia="Verdana"/>
-          <w:lang w:val="bg-BG"/>
-        </w:rPr>
-        <w:t>Algorithm</w:t>
+          <w:lang w:val="en-US"/>
+        </w:rPr>
+        <w:t xml:space="preserve">Map. </w:t>
       </w:r>
       <w:r>
         <w:rPr>
           <w:rFonts w:eastAsia="Verdana"/>
           <w:lang w:val="bg-BG"/>
         </w:rPr>
-        <w:t>. Показва и</w:t>
+        <w:t>Показва и</w:t>
       </w:r>
       <w:r>
         <w:rPr>
           <w:rFonts w:eastAsia="Verdana"/>
           <w:lang w:val="bg-BG"/>
         </w:rPr>
-        <w:t>дентификационният номер на всеки от алгоритмите.</w:t>
+        <w:t>дентификационният номер на всяка от картите</w:t>
+      </w:r>
+      <w:r>
+        <w:rPr>
+          <w:rFonts w:eastAsia="Verdana"/>
+          <w:lang w:val="en-US"/>
+        </w:rPr>
+        <w:t>.</w:t>
       </w:r>
     </w:p>
     <w:p>
@@ -7038,14 +7250,14 @@
           <w:rFonts w:eastAsia="Verdana"/>
           <w:lang w:val="en-US"/>
         </w:rPr>
-        <w:t xml:space="preserve">Algorithm. </w:t>
+        <w:t>Map.</w:t>
       </w:r>
       <w:r>
         <w:rPr>
           <w:rFonts w:eastAsia="Verdana"/>
           <w:lang w:val="bg-BG"/>
         </w:rPr>
-        <w:t>Показва името на алгоритъма.</w:t>
+        <w:t xml:space="preserve"> Показва името на картата.</w:t>
       </w:r>
     </w:p>
     <w:p>
@@ -7063,57 +7275,37 @@
       <w:r>
         <w:rPr>
           <w:rFonts w:eastAsia="Verdana"/>
-        </w:rPr>
-        <w:t>diffEnvironments</w:t>
+          <w:lang w:val="en-US"/>
+        </w:rPr>
+        <w:t xml:space="preserve">id – </w:t>
       </w:r>
       <w:r>
         <w:rPr>
           <w:rFonts w:eastAsia="Verdana"/>
           <w:lang w:val="bg-BG"/>
         </w:rPr>
-        <w:t xml:space="preserve"> – атрибут на елемента </w:t>
+        <w:t xml:space="preserve">атрибут на елемента </w:t>
       </w:r>
       <w:r>
         <w:rPr>
           <w:rFonts w:eastAsia="Verdana"/>
-          <w:lang w:val="en-US"/>
-        </w:rPr>
-        <w:t xml:space="preserve">Algorithm. </w:t>
+          <w:lang w:val="bg-BG"/>
+        </w:rPr>
+        <w:t>Algorithm</w:t>
       </w:r>
       <w:r>
         <w:rPr>
           <w:rFonts w:eastAsia="Verdana"/>
           <w:lang w:val="bg-BG"/>
         </w:rPr>
-        <w:t>Показва дали алгоритъма поддържа различаване на околните среди. (ДА</w:t>
+        <w:t>. Показва и</w:t>
       </w:r>
       <w:r>
         <w:rPr>
           <w:rFonts w:eastAsia="Verdana"/>
-          <w:lang w:val="en-US"/>
-        </w:rPr>
-        <w:t>|</w:t>
-      </w:r>
-      <w:r>
-        <w:rPr>
-          <w:rFonts w:eastAsia="Verdana"/>
-          <w:lang w:val="bg-BG"/>
-        </w:rPr>
-        <w:t>НЕ)</w:t>
-      </w:r>
-      <w:r>
-        <w:rPr>
-          <w:rFonts w:eastAsia="Verdana"/>
-          <w:lang w:val="en-US"/>
-        </w:rPr>
-        <w:t xml:space="preserve"> </w:t>
-      </w:r>
-      <w:r>
-        <w:rPr>
-          <w:rFonts w:eastAsia="Verdana"/>
-          <w:lang w:val="bg-BG"/>
-        </w:rPr>
-        <w:t>стойности.</w:t>
+          <w:lang w:val="bg-BG"/>
+        </w:rPr>
+        <w:t>дентификационният номер на всеки от алгоритмите.</w:t>
       </w:r>
     </w:p>
     <w:p>
@@ -7131,7 +7323,117 @@
       <w:r>
         <w:rPr>
           <w:rFonts w:eastAsia="Verdana"/>
-        </w:rPr>
+          <w:lang w:val="en-US"/>
+        </w:rPr>
+        <w:t xml:space="preserve">name – </w:t>
+      </w:r>
+      <w:r>
+        <w:rPr>
+          <w:rFonts w:eastAsia="Verdana"/>
+          <w:lang w:val="bg-BG"/>
+        </w:rPr>
+        <w:t xml:space="preserve">атрибут на елемента </w:t>
+      </w:r>
+      <w:r>
+        <w:rPr>
+          <w:rFonts w:eastAsia="Verdana"/>
+          <w:lang w:val="en-US"/>
+        </w:rPr>
+        <w:t xml:space="preserve">Algorithm. </w:t>
+      </w:r>
+      <w:r>
+        <w:rPr>
+          <w:rFonts w:eastAsia="Verdana"/>
+          <w:lang w:val="bg-BG"/>
+        </w:rPr>
+        <w:t>Показва името на алгоритъма.</w:t>
+      </w:r>
+    </w:p>
+    <w:p>
+      <w:pPr>
+        <w:pStyle w:val="NoSpacing"/>
+        <w:numPr>
+          <w:ilvl w:val="0"/>
+          <w:numId w:val="19"/>
+        </w:numPr>
+        <w:spacing w:line="360" w:lineRule="auto"/>
+        <w:rPr>
+          <w:rFonts w:eastAsia="Verdana"/>
+        </w:rPr>
+      </w:pPr>
+      <w:r>
+        <w:rPr>
+          <w:rFonts w:eastAsia="Verdana"/>
+        </w:rPr>
+        <w:t>diffEnvironments</w:t>
+      </w:r>
+      <w:r>
+        <w:rPr>
+          <w:rFonts w:eastAsia="Verdana"/>
+          <w:lang w:val="bg-BG"/>
+        </w:rPr>
+        <w:t xml:space="preserve"> – атрибут на елемента </w:t>
+      </w:r>
+      <w:r>
+        <w:rPr>
+          <w:rFonts w:eastAsia="Verdana"/>
+          <w:lang w:val="en-US"/>
+        </w:rPr>
+        <w:t xml:space="preserve">Algorithm. </w:t>
+      </w:r>
+      <w:r>
+        <w:rPr>
+          <w:rFonts w:eastAsia="Verdana"/>
+          <w:lang w:val="bg-BG"/>
+        </w:rPr>
+        <w:t>Показва дали алгоритъма поддържа различаване на околните среди. (ДА</w:t>
+      </w:r>
+      <w:r>
+        <w:rPr>
+          <w:rFonts w:eastAsia="Verdana"/>
+          <w:lang w:val="en-US"/>
+        </w:rPr>
+        <w:t>|</w:t>
+      </w:r>
+      <w:r>
+        <w:rPr>
+          <w:rFonts w:eastAsia="Verdana"/>
+          <w:lang w:val="bg-BG"/>
+        </w:rPr>
+        <w:t>НЕ)</w:t>
+      </w:r>
+      <w:r>
+        <w:rPr>
+          <w:rFonts w:eastAsia="Verdana"/>
+          <w:lang w:val="en-US"/>
+        </w:rPr>
+        <w:t xml:space="preserve"> </w:t>
+      </w:r>
+      <w:r>
+        <w:rPr>
+          <w:rFonts w:eastAsia="Verdana"/>
+          <w:lang w:val="bg-BG"/>
+        </w:rPr>
+        <w:t>стойности.</w:t>
+      </w:r>
+    </w:p>
+    <w:p>
+      <w:pPr>
+        <w:pStyle w:val="NoSpacing"/>
+        <w:numPr>
+          <w:ilvl w:val="0"/>
+          <w:numId w:val="19"/>
+        </w:numPr>
+        <w:spacing w:line="360" w:lineRule="auto"/>
+        <w:rPr>
+          <w:rFonts w:eastAsia="Verdana"/>
+        </w:rPr>
+      </w:pPr>
+      <w:r>
+        <w:rPr>
+          <w:rFonts w:eastAsia="Verdana"/>
+        </w:rPr>
+        <w:lastRenderedPageBreak/>
         <w:t>multipleDestPoints</w:t>
       </w:r>
       <w:r>
@@ -7237,7 +7539,6 @@
           <w:u w:val="single"/>
           <w:lang w:val="bg-BG"/>
         </w:rPr>
-        <w:lastRenderedPageBreak/>
         <w:t>Всички атрибути са задължителни.</w:t>
       </w:r>
     </w:p>
@@ -7326,7 +7627,7 @@
           <w:rPr>
             <w:noProof/>
           </w:rPr>
-          <w:t>8</w:t>
+          <w:t>2</w:t>
         </w:r>
         <w:r>
           <w:rPr>
@@ -10850,7 +11151,7 @@
 </file>
 
 <file path=customXml/itemProps1.xml><?xml version="1.0" encoding="utf-8"?>
-<ds:datastoreItem xmlns:ds="http://schemas.openxmlformats.org/officeDocument/2006/customXml" ds:itemID="{D73476C0-7802-4D8D-8037-0524975267C0}">
+<ds:datastoreItem xmlns:ds="http://schemas.openxmlformats.org/officeDocument/2006/customXml" ds:itemID="{6F1C934C-4EC5-4C9D-B19E-88F3BCA062BD}">
   <ds:schemaRefs>
     <ds:schemaRef ds:uri="http://schemas.openxmlformats.org/officeDocument/2006/bibliography"/>
   </ds:schemaRefs>

</xml_diff>